<commit_message>
+added L3G and LPs library
+added L3G(gyro) lib
+added LPS (barometer) lib
+updated hardware config
+added GyroscopeModule
+added BarometerModule
</commit_message>
<xml_diff>
--- a/Hardware/hardware config.docx
+++ b/Hardware/hardware config.docx
@@ -2237,7 +2237,15 @@
     </w:p>
     <w:p>
       <w:r>
-        <w:t>The LPS25H, L3GD20H, and LSM303D have many configurable options, including selectable resolutions for the barometer and dynamically selectable sensitivities for the gyro, accelerometer, and magnetometer. Each sensor also has a choice of output data rates. The three ICs can be accessed through a shared I²C/TWI interface, allowing the sensors to be addressed individually via a single clock line and a single data line. Additionally, the SA0 pin is accessible, allowing users to change the slave addresses and have two AltIMUs connected on the same I²C bus (For additional information, see the I²C Communication section below).</w:t>
+        <w:t xml:space="preserve">The LPS25H, L3GD20H, and LSM303D have many configurable options, including selectable resolutions for the barometer and dynamically selectable sensitivities for the gyro, accelerometer, and magnetometer. Each sensor also has a choice of output data rates. The three ICs can be accessed through a shared I²C/TWI interface, allowing the sensors to be addressed individually via a single clock line and a single data line. Additionally, the SA0 pin is accessible, allowing users to change the slave addresses and have two </w:t>
+      </w:r>
+      <w:proofErr w:type="spellStart"/>
+      <w:r>
+        <w:t>AltIMUs</w:t>
+      </w:r>
+      <w:proofErr w:type="spellEnd"/>
+      <w:r>
+        <w:t xml:space="preserve"> connected on the same I²C bus (For additional information, see the I²C Communication section below).</w:t>
       </w:r>
     </w:p>
     <w:p>
@@ -2268,7 +2276,15 @@
         <w:t>″</w:t>
       </w:r>
       <w:r>
-        <w:t xml:space="preserve"> perfboards.</w:t>
+        <w:t xml:space="preserve"> </w:t>
+      </w:r>
+      <w:proofErr w:type="spellStart"/>
+      <w:r>
+        <w:t>perfboards</w:t>
+      </w:r>
+      <w:proofErr w:type="spellEnd"/>
+      <w:r>
+        <w:t>.</w:t>
       </w:r>
     </w:p>
     <w:p>
@@ -2332,7 +2348,15 @@
         <w:pStyle w:val="NoSpacing"/>
       </w:pPr>
       <w:r>
-        <w:t>Barometer: 24-bit pressure reading (4096 LSb/mbar)</w:t>
+        <w:t>Barometer: 24-bit pressure reading (4096 </w:t>
+      </w:r>
+      <w:proofErr w:type="spellStart"/>
+      <w:r>
+        <w:t>LSb</w:t>
+      </w:r>
+      <w:proofErr w:type="spellEnd"/>
+      <w:r>
+        <w:t>/mbar)</w:t>
       </w:r>
     </w:p>
     <w:p>
@@ -2377,7 +2401,23 @@
         <w:pStyle w:val="NoSpacing"/>
       </w:pPr>
       <w:r>
-        <w:t>Barometer: 260 mbar to 1260 mbar (26 kPa to 126 kPa)</w:t>
+        <w:t xml:space="preserve">Barometer: 260 mbar to 1260 mbar (26 </w:t>
+      </w:r>
+      <w:proofErr w:type="spellStart"/>
+      <w:r>
+        <w:t>kPa</w:t>
+      </w:r>
+      <w:proofErr w:type="spellEnd"/>
+      <w:r>
+        <w:t xml:space="preserve"> to 126 </w:t>
+      </w:r>
+      <w:proofErr w:type="spellStart"/>
+      <w:r>
+        <w:t>kPa</w:t>
+      </w:r>
+      <w:proofErr w:type="spellEnd"/>
+      <w:r>
+        <w:t>)</w:t>
       </w:r>
     </w:p>
     <w:p>
@@ -2390,7 +2430,15 @@
         <w:pStyle w:val="NoSpacing"/>
       </w:pPr>
       <w:r>
-        <w:t>Arduino mega Pin20(SDA), Pin21(SCL)</w:t>
+        <w:t xml:space="preserve">Arduino mega </w:t>
+      </w:r>
+      <w:proofErr w:type="gramStart"/>
+      <w:r>
+        <w:t>Pin20(</w:t>
+      </w:r>
+      <w:proofErr w:type="gramEnd"/>
+      <w:r>
+        <w:t>SDA), Pin21(SCL)</w:t>
       </w:r>
     </w:p>
     <w:p>
@@ -2429,6 +2477,55 @@
       <w:pPr>
         <w:pStyle w:val="NoSpacing"/>
       </w:pPr>
+      <w:r>
+        <w:t>Gyro library:</w:t>
+      </w:r>
+    </w:p>
+    <w:p>
+      <w:pPr>
+        <w:pStyle w:val="NoSpacing"/>
+      </w:pPr>
+      <w:hyperlink r:id="rId10" w:history="1">
+        <w:r>
+          <w:rPr>
+            <w:rStyle w:val="Hyperlink"/>
+          </w:rPr>
+          <w:t>https://github.com/pololu/l3g-arduino</w:t>
+        </w:r>
+      </w:hyperlink>
+    </w:p>
+    <w:p>
+      <w:pPr>
+        <w:pStyle w:val="NoSpacing"/>
+      </w:pPr>
+    </w:p>
+    <w:p>
+      <w:pPr>
+        <w:pStyle w:val="NoSpacing"/>
+      </w:pPr>
+      <w:r>
+        <w:t>Barometer Library:</w:t>
+      </w:r>
+    </w:p>
+    <w:p>
+      <w:pPr>
+        <w:pStyle w:val="NoSpacing"/>
+      </w:pPr>
+      <w:hyperlink r:id="rId11" w:history="1">
+        <w:r>
+          <w:rPr>
+            <w:rStyle w:val="Hyperlink"/>
+          </w:rPr>
+          <w:t>https://github.com/pololu/lps-arduino</w:t>
+        </w:r>
+      </w:hyperlink>
+    </w:p>
+    <w:p>
+      <w:pPr>
+        <w:pStyle w:val="NoSpacing"/>
+      </w:pPr>
+      <w:bookmarkStart w:id="0" w:name="_GoBack"/>
+      <w:bookmarkEnd w:id="0"/>
     </w:p>
     <w:p>
       <w:pPr>
@@ -2969,9 +3066,17 @@
     </w:p>
     <w:p>
       <w:r>
-        <w:t xml:space="preserve">Using NewPing Library for Arduino (Ultrasonic sensors) from: </w:t>
-      </w:r>
-      <w:hyperlink r:id="rId10" w:history="1">
+        <w:t xml:space="preserve">Using </w:t>
+      </w:r>
+      <w:proofErr w:type="spellStart"/>
+      <w:r>
+        <w:t>NewPing</w:t>
+      </w:r>
+      <w:proofErr w:type="spellEnd"/>
+      <w:r>
+        <w:t xml:space="preserve"> Library for Arduino (Ultrasonic sensors) from: </w:t>
+      </w:r>
+      <w:hyperlink r:id="rId12" w:history="1">
         <w:r>
           <w:t>http://forum.arduino.cc/index.php/topic,106043.0.html</w:t>
         </w:r>
@@ -2984,7 +3089,7 @@
       <w:r>
         <w:t xml:space="preserve">: </w:t>
       </w:r>
-      <w:hyperlink r:id="rId11" w:history="1">
+      <w:hyperlink r:id="rId13" w:history="1">
         <w:r>
           <w:t>http://www.micropik.com/PDF/HCSR04.pdf</w:t>
         </w:r>
@@ -3022,6 +3127,7 @@
           </w:tcPr>
           <w:p>
             <w:r>
+              <w:lastRenderedPageBreak/>
               <w:t>Working Voltage</w:t>
             </w:r>
           </w:p>
@@ -3068,7 +3174,6 @@
           </w:tcPr>
           <w:p>
             <w:r>
-              <w:lastRenderedPageBreak/>
               <w:t>Working Frequency</w:t>
             </w:r>
           </w:p>
@@ -3227,7 +3332,7 @@
       <w:r>
         <w:t xml:space="preserve">: </w:t>
       </w:r>
-      <w:hyperlink r:id="rId12" w:history="1">
+      <w:hyperlink r:id="rId14" w:history="1">
         <w:r>
           <w:rPr>
             <w:rStyle w:val="Hyperlink"/>
@@ -3245,11 +3350,6 @@
       </w:r>
     </w:p>
     <w:p>
-      <w:pPr>
-        <w:rPr>
-          <w:rFonts w:hint="eastAsia"/>
-        </w:rPr>
-      </w:pPr>
       <w:r>
         <w:rPr>
           <w:rFonts w:hint="eastAsia"/>
@@ -3287,8 +3387,6 @@
       <w:r>
         <w:t>Supp</w:t>
       </w:r>
-      <w:bookmarkStart w:id="0" w:name="_GoBack"/>
-      <w:bookmarkEnd w:id="0"/>
       <w:r>
         <w:t>ly voltage VCC 4.5 to 5.5 V</w:t>
       </w:r>

</xml_diff>

<commit_message>
update baro and gyro
+gyroscope code
+barometer code
+modified description for ultrasound and infrared
</commit_message>
<xml_diff>
--- a/Hardware/hardware config.docx
+++ b/Hardware/hardware config.docx
@@ -2250,7 +2250,14 @@
     </w:p>
     <w:p>
       <w:r>
-        <w:t>The carrier board includes a low-dropout linear voltage regulator that provides the 3.3 V required by the LPS25H, L3GD20H, and LSM303D, allowing the module to be powered from a single 2.5 V to 5.5 V supply. The regulator output is available on the VDD pin and can supply almost 150 mA to external devices. The breakout board also includes a circuit that shifts the I²C clock and data lines to the same logic voltage level as the supplied VIN, making it simple to interface the board with 5 V systems. The board’s 0.1</w:t>
+        <w:rPr>
+          <w:b/>
+          <w:u w:val="single"/>
+        </w:rPr>
+        <w:t>The carrier board includes a low-dropout linear voltage regulator that provides the 3.3 V required by the LPS25H, L3GD20H, and LSM303D, allowing the module to be powered from a single 2.5 V to 5.5 V supply. The regulator output is available on the VDD pin and can supply</w:t>
+      </w:r>
+      <w:r>
+        <w:t xml:space="preserve"> almost 150 mA to external devices. The breakout board also includes a circuit that shifts the I²C clock and data lines to the same logic voltage level as the supplied VIN, making it simple to interface the board with 5 V systems. The board’s 0.1</w:t>
       </w:r>
       <w:r>
         <w:rPr>
@@ -2287,6 +2294,427 @@
         <w:t>.</w:t>
       </w:r>
     </w:p>
+    <w:p/>
+    <w:p>
+      <w:pPr>
+        <w:pStyle w:val="Heading3"/>
+        <w:shd w:val="clear" w:color="auto" w:fill="FFFFFF"/>
+        <w:spacing w:before="0" w:after="120" w:line="450" w:lineRule="atLeast"/>
+        <w:rPr>
+          <w:rFonts w:asciiTheme="minorHAnsi" w:eastAsiaTheme="minorEastAsia" w:hAnsiTheme="minorHAnsi" w:cstheme="minorBidi"/>
+          <w:color w:val="auto"/>
+          <w:sz w:val="22"/>
+          <w:szCs w:val="22"/>
+        </w:rPr>
+      </w:pPr>
+      <w:r>
+        <w:rPr>
+          <w:rFonts w:asciiTheme="minorHAnsi" w:eastAsiaTheme="minorEastAsia" w:hAnsiTheme="minorHAnsi" w:cstheme="minorBidi"/>
+          <w:color w:val="auto"/>
+          <w:sz w:val="22"/>
+          <w:szCs w:val="22"/>
+        </w:rPr>
+        <w:t>Pinout</w:t>
+      </w:r>
+    </w:p>
+    <w:tbl>
+      <w:tblPr>
+        <w:tblW w:w="0" w:type="auto"/>
+        <w:tblBorders>
+          <w:top w:val="single" w:sz="4" w:space="0" w:color="auto"/>
+          <w:left w:val="single" w:sz="4" w:space="0" w:color="auto"/>
+          <w:bottom w:val="single" w:sz="4" w:space="0" w:color="auto"/>
+          <w:right w:val="single" w:sz="4" w:space="0" w:color="auto"/>
+          <w:insideH w:val="single" w:sz="4" w:space="0" w:color="auto"/>
+          <w:insideV w:val="single" w:sz="4" w:space="0" w:color="auto"/>
+        </w:tblBorders>
+        <w:shd w:val="clear" w:color="auto" w:fill="FFFFFF"/>
+        <w:tblCellMar>
+          <w:left w:w="0" w:type="dxa"/>
+          <w:right w:w="0" w:type="dxa"/>
+        </w:tblCellMar>
+        <w:tblLook w:val="04A0" w:firstRow="1" w:lastRow="0" w:firstColumn="1" w:lastColumn="0" w:noHBand="0" w:noVBand="1"/>
+      </w:tblPr>
+      <w:tblGrid>
+        <w:gridCol w:w="897"/>
+        <w:gridCol w:w="7733"/>
+      </w:tblGrid>
+      <w:tr>
+        <w:tc>
+          <w:tcPr>
+            <w:tcW w:w="0" w:type="auto"/>
+            <w:shd w:val="clear" w:color="auto" w:fill="FFFFFF"/>
+            <w:tcMar>
+              <w:top w:w="72" w:type="dxa"/>
+              <w:left w:w="240" w:type="dxa"/>
+              <w:bottom w:w="72" w:type="dxa"/>
+              <w:right w:w="240" w:type="dxa"/>
+            </w:tcMar>
+            <w:vAlign w:val="center"/>
+            <w:hideMark/>
+          </w:tcPr>
+          <w:p>
+            <w:pPr>
+              <w:spacing w:line="450" w:lineRule="atLeast"/>
+            </w:pPr>
+            <w:r>
+              <w:t>PIN</w:t>
+            </w:r>
+          </w:p>
+        </w:tc>
+        <w:tc>
+          <w:tcPr>
+            <w:tcW w:w="0" w:type="auto"/>
+            <w:shd w:val="clear" w:color="auto" w:fill="FFFFFF"/>
+            <w:tcMar>
+              <w:top w:w="72" w:type="dxa"/>
+              <w:left w:w="240" w:type="dxa"/>
+              <w:bottom w:w="72" w:type="dxa"/>
+              <w:right w:w="240" w:type="dxa"/>
+            </w:tcMar>
+            <w:vAlign w:val="center"/>
+            <w:hideMark/>
+          </w:tcPr>
+          <w:p>
+            <w:pPr>
+              <w:spacing w:line="450" w:lineRule="atLeast"/>
+            </w:pPr>
+            <w:r>
+              <w:t>Description</w:t>
+            </w:r>
+          </w:p>
+        </w:tc>
+      </w:tr>
+      <w:tr>
+        <w:tc>
+          <w:tcPr>
+            <w:tcW w:w="0" w:type="auto"/>
+            <w:shd w:val="clear" w:color="auto" w:fill="EEEEEE"/>
+            <w:tcMar>
+              <w:top w:w="72" w:type="dxa"/>
+              <w:left w:w="240" w:type="dxa"/>
+              <w:bottom w:w="72" w:type="dxa"/>
+              <w:right w:w="240" w:type="dxa"/>
+            </w:tcMar>
+            <w:vAlign w:val="center"/>
+            <w:hideMark/>
+          </w:tcPr>
+          <w:p>
+            <w:pPr>
+              <w:spacing w:line="450" w:lineRule="atLeast"/>
+            </w:pPr>
+            <w:r>
+              <w:t>SCL</w:t>
+            </w:r>
+          </w:p>
+        </w:tc>
+        <w:tc>
+          <w:tcPr>
+            <w:tcW w:w="0" w:type="auto"/>
+            <w:shd w:val="clear" w:color="auto" w:fill="EEEEEE"/>
+            <w:tcMar>
+              <w:top w:w="72" w:type="dxa"/>
+              <w:left w:w="240" w:type="dxa"/>
+              <w:bottom w:w="72" w:type="dxa"/>
+              <w:right w:w="240" w:type="dxa"/>
+            </w:tcMar>
+            <w:vAlign w:val="center"/>
+            <w:hideMark/>
+          </w:tcPr>
+          <w:p>
+            <w:pPr>
+              <w:spacing w:line="450" w:lineRule="atLeast"/>
+            </w:pPr>
+            <w:r>
+              <w:t>Level-shifted I²C clock line: HIGH is VIN, LOW is 0 V</w:t>
+            </w:r>
+          </w:p>
+        </w:tc>
+      </w:tr>
+      <w:tr>
+        <w:tc>
+          <w:tcPr>
+            <w:tcW w:w="0" w:type="auto"/>
+            <w:shd w:val="clear" w:color="auto" w:fill="FFFFFF"/>
+            <w:tcMar>
+              <w:top w:w="72" w:type="dxa"/>
+              <w:left w:w="240" w:type="dxa"/>
+              <w:bottom w:w="72" w:type="dxa"/>
+              <w:right w:w="240" w:type="dxa"/>
+            </w:tcMar>
+            <w:vAlign w:val="center"/>
+            <w:hideMark/>
+          </w:tcPr>
+          <w:p>
+            <w:pPr>
+              <w:spacing w:line="450" w:lineRule="atLeast"/>
+            </w:pPr>
+            <w:r>
+              <w:t>SDA</w:t>
+            </w:r>
+          </w:p>
+        </w:tc>
+        <w:tc>
+          <w:tcPr>
+            <w:tcW w:w="0" w:type="auto"/>
+            <w:shd w:val="clear" w:color="auto" w:fill="FFFFFF"/>
+            <w:tcMar>
+              <w:top w:w="72" w:type="dxa"/>
+              <w:left w:w="240" w:type="dxa"/>
+              <w:bottom w:w="72" w:type="dxa"/>
+              <w:right w:w="240" w:type="dxa"/>
+            </w:tcMar>
+            <w:vAlign w:val="center"/>
+            <w:hideMark/>
+          </w:tcPr>
+          <w:p>
+            <w:pPr>
+              <w:spacing w:line="450" w:lineRule="atLeast"/>
+            </w:pPr>
+            <w:r>
+              <w:t>Level-shifted I²C data line: HIGH is VIN, LOW is 0 V</w:t>
+            </w:r>
+          </w:p>
+        </w:tc>
+      </w:tr>
+      <w:tr>
+        <w:tc>
+          <w:tcPr>
+            <w:tcW w:w="0" w:type="auto"/>
+            <w:shd w:val="clear" w:color="auto" w:fill="EEEEEE"/>
+            <w:tcMar>
+              <w:top w:w="72" w:type="dxa"/>
+              <w:left w:w="240" w:type="dxa"/>
+              <w:bottom w:w="72" w:type="dxa"/>
+              <w:right w:w="240" w:type="dxa"/>
+            </w:tcMar>
+            <w:vAlign w:val="center"/>
+            <w:hideMark/>
+          </w:tcPr>
+          <w:p>
+            <w:pPr>
+              <w:spacing w:line="450" w:lineRule="atLeast"/>
+            </w:pPr>
+            <w:r>
+              <w:t>GND</w:t>
+            </w:r>
+          </w:p>
+        </w:tc>
+        <w:tc>
+          <w:tcPr>
+            <w:tcW w:w="0" w:type="auto"/>
+            <w:shd w:val="clear" w:color="auto" w:fill="EEEEEE"/>
+            <w:tcMar>
+              <w:top w:w="72" w:type="dxa"/>
+              <w:left w:w="240" w:type="dxa"/>
+              <w:bottom w:w="72" w:type="dxa"/>
+              <w:right w:w="240" w:type="dxa"/>
+            </w:tcMar>
+            <w:vAlign w:val="center"/>
+            <w:hideMark/>
+          </w:tcPr>
+          <w:p>
+            <w:pPr>
+              <w:spacing w:line="450" w:lineRule="atLeast"/>
+            </w:pPr>
+            <w:r>
+              <w:t>The ground (0 V) connection for your power supply. Your I²C control source must also share a common ground with this board.</w:t>
+            </w:r>
+          </w:p>
+        </w:tc>
+      </w:tr>
+      <w:tr>
+        <w:tc>
+          <w:tcPr>
+            <w:tcW w:w="0" w:type="auto"/>
+            <w:shd w:val="clear" w:color="auto" w:fill="FFFFFF"/>
+            <w:tcMar>
+              <w:top w:w="72" w:type="dxa"/>
+              <w:left w:w="240" w:type="dxa"/>
+              <w:bottom w:w="72" w:type="dxa"/>
+              <w:right w:w="240" w:type="dxa"/>
+            </w:tcMar>
+            <w:vAlign w:val="center"/>
+            <w:hideMark/>
+          </w:tcPr>
+          <w:p>
+            <w:pPr>
+              <w:spacing w:line="450" w:lineRule="atLeast"/>
+            </w:pPr>
+            <w:r>
+              <w:lastRenderedPageBreak/>
+              <w:t>VIN</w:t>
+            </w:r>
+          </w:p>
+        </w:tc>
+        <w:tc>
+          <w:tcPr>
+            <w:tcW w:w="0" w:type="auto"/>
+            <w:shd w:val="clear" w:color="auto" w:fill="FFFFFF"/>
+            <w:tcMar>
+              <w:top w:w="72" w:type="dxa"/>
+              <w:left w:w="240" w:type="dxa"/>
+              <w:bottom w:w="72" w:type="dxa"/>
+              <w:right w:w="240" w:type="dxa"/>
+            </w:tcMar>
+            <w:vAlign w:val="center"/>
+            <w:hideMark/>
+          </w:tcPr>
+          <w:p>
+            <w:pPr>
+              <w:spacing w:line="450" w:lineRule="atLeast"/>
+            </w:pPr>
+            <w:r>
+              <w:t>This is the main 2.5 V to 5.5 V power supply connection. The SCL and SDA level shifters pull the I²C bus high bits up to this level.</w:t>
+            </w:r>
+          </w:p>
+        </w:tc>
+      </w:tr>
+      <w:tr>
+        <w:tc>
+          <w:tcPr>
+            <w:tcW w:w="0" w:type="auto"/>
+            <w:shd w:val="clear" w:color="auto" w:fill="EEEEEE"/>
+            <w:tcMar>
+              <w:top w:w="72" w:type="dxa"/>
+              <w:left w:w="240" w:type="dxa"/>
+              <w:bottom w:w="72" w:type="dxa"/>
+              <w:right w:w="240" w:type="dxa"/>
+            </w:tcMar>
+            <w:vAlign w:val="center"/>
+            <w:hideMark/>
+          </w:tcPr>
+          <w:p>
+            <w:pPr>
+              <w:spacing w:line="450" w:lineRule="atLeast"/>
+            </w:pPr>
+            <w:r>
+              <w:t>VDD</w:t>
+            </w:r>
+          </w:p>
+        </w:tc>
+        <w:tc>
+          <w:tcPr>
+            <w:tcW w:w="0" w:type="auto"/>
+            <w:shd w:val="clear" w:color="auto" w:fill="EEEEEE"/>
+            <w:tcMar>
+              <w:top w:w="72" w:type="dxa"/>
+              <w:left w:w="240" w:type="dxa"/>
+              <w:bottom w:w="72" w:type="dxa"/>
+              <w:right w:w="240" w:type="dxa"/>
+            </w:tcMar>
+            <w:vAlign w:val="center"/>
+            <w:hideMark/>
+          </w:tcPr>
+          <w:p>
+            <w:pPr>
+              <w:spacing w:line="450" w:lineRule="atLeast"/>
+            </w:pPr>
+            <w:r>
+              <w:t>3.3 V regulator</w:t>
+            </w:r>
+            <w:r>
+              <w:t> </w:t>
+            </w:r>
+            <w:r>
+              <w:rPr>
+                <w:b/>
+                <w:bCs/>
+              </w:rPr>
+              <w:t>output</w:t>
+            </w:r>
+            <w:r>
+              <w:t> </w:t>
+            </w:r>
+            <w:r>
+              <w:t>or low-voltage logic power supply, depending on VIN. When VIN is supplied and greater than 3.3 V, VDD is a regulated 3.3 V output that can supply up to app</w:t>
+            </w:r>
+            <w:bookmarkStart w:id="0" w:name="_GoBack"/>
+            <w:bookmarkEnd w:id="0"/>
+            <w:r>
+              <w:t>roximately 150 mA to external components. Alternatively, when interfacing with a 2.5 V to 3.3 V system, VIN can be left disconnected and power can be supplied directly to VDD.</w:t>
+            </w:r>
+            <w:r>
+              <w:t> </w:t>
+            </w:r>
+            <w:ins w:id="1" w:author="Unknown">
+              <w:r>
+                <w:rPr>
+                  <w:b/>
+                  <w:color w:val="FF0000"/>
+                </w:rPr>
+                <w:t>Never supply voltage to VDD when VIN is connected, and never supply more than 3.6 V to VDD.</w:t>
+              </w:r>
+            </w:ins>
+          </w:p>
+        </w:tc>
+      </w:tr>
+      <w:tr>
+        <w:tc>
+          <w:tcPr>
+            <w:tcW w:w="0" w:type="auto"/>
+            <w:shd w:val="clear" w:color="auto" w:fill="FFFFFF"/>
+            <w:tcMar>
+              <w:top w:w="72" w:type="dxa"/>
+              <w:left w:w="240" w:type="dxa"/>
+              <w:bottom w:w="72" w:type="dxa"/>
+              <w:right w:w="240" w:type="dxa"/>
+            </w:tcMar>
+            <w:vAlign w:val="center"/>
+            <w:hideMark/>
+          </w:tcPr>
+          <w:p>
+            <w:pPr>
+              <w:spacing w:line="450" w:lineRule="atLeast"/>
+            </w:pPr>
+            <w:r>
+              <w:t>SA0</w:t>
+            </w:r>
+          </w:p>
+        </w:tc>
+        <w:tc>
+          <w:tcPr>
+            <w:tcW w:w="0" w:type="auto"/>
+            <w:shd w:val="clear" w:color="auto" w:fill="FFFFFF"/>
+            <w:tcMar>
+              <w:top w:w="72" w:type="dxa"/>
+              <w:left w:w="240" w:type="dxa"/>
+              <w:bottom w:w="72" w:type="dxa"/>
+              <w:right w:w="240" w:type="dxa"/>
+            </w:tcMar>
+            <w:vAlign w:val="center"/>
+            <w:hideMark/>
+          </w:tcPr>
+          <w:p>
+            <w:pPr>
+              <w:spacing w:line="450" w:lineRule="atLeast"/>
+            </w:pPr>
+            <w:r>
+              <w:t>3.3V-logic-level input to determine I²C slave addresses of the three ICs (see below). It is pulled high by default through 10 </w:t>
+            </w:r>
+            <w:proofErr w:type="spellStart"/>
+            <w:r>
+              <w:t>kΩ</w:t>
+            </w:r>
+            <w:proofErr w:type="spellEnd"/>
+            <w:r>
+              <w:t xml:space="preserve"> resistor.</w:t>
+            </w:r>
+            <w:r>
+              <w:t> </w:t>
+            </w:r>
+            <w:r>
+              <w:rPr>
+                <w:i/>
+                <w:iCs/>
+              </w:rPr>
+              <w:t>This pin is not level-shifted and is not 5V-tolerant.</w:t>
+            </w:r>
+          </w:p>
+        </w:tc>
+      </w:tr>
+    </w:tbl>
+    <w:p/>
     <w:p>
       <w:pPr>
         <w:pStyle w:val="NoSpacing"/>
@@ -2456,7 +2884,6 @@
         <w:pStyle w:val="NoSpacing"/>
       </w:pPr>
       <w:r>
-        <w:lastRenderedPageBreak/>
         <w:t>LSM303D 3D accelerometer and 3D magnetometer library:</w:t>
       </w:r>
     </w:p>
@@ -2524,8 +2951,6 @@
       <w:pPr>
         <w:pStyle w:val="NoSpacing"/>
       </w:pPr>
-      <w:bookmarkStart w:id="0" w:name="_GoBack"/>
-      <w:bookmarkEnd w:id="0"/>
     </w:p>
     <w:p>
       <w:pPr>
@@ -3127,53 +3552,53 @@
           </w:tcPr>
           <w:p>
             <w:r>
+              <w:t>Working Voltage</w:t>
+            </w:r>
+          </w:p>
+        </w:tc>
+        <w:tc>
+          <w:tcPr>
+            <w:tcW w:w="4315" w:type="dxa"/>
+          </w:tcPr>
+          <w:p>
+            <w:r>
+              <w:t>DC 5 V</w:t>
+            </w:r>
+          </w:p>
+          <w:p/>
+        </w:tc>
+      </w:tr>
+      <w:tr>
+        <w:tc>
+          <w:tcPr>
+            <w:tcW w:w="4315" w:type="dxa"/>
+          </w:tcPr>
+          <w:p>
+            <w:r>
+              <w:t>Working Current</w:t>
+            </w:r>
+          </w:p>
+        </w:tc>
+        <w:tc>
+          <w:tcPr>
+            <w:tcW w:w="4315" w:type="dxa"/>
+          </w:tcPr>
+          <w:p>
+            <w:r>
+              <w:t>15mA</w:t>
+            </w:r>
+          </w:p>
+          <w:p/>
+        </w:tc>
+      </w:tr>
+      <w:tr>
+        <w:tc>
+          <w:tcPr>
+            <w:tcW w:w="4315" w:type="dxa"/>
+          </w:tcPr>
+          <w:p>
+            <w:r>
               <w:lastRenderedPageBreak/>
-              <w:t>Working Voltage</w:t>
-            </w:r>
-          </w:p>
-        </w:tc>
-        <w:tc>
-          <w:tcPr>
-            <w:tcW w:w="4315" w:type="dxa"/>
-          </w:tcPr>
-          <w:p>
-            <w:r>
-              <w:t>DC 5 V</w:t>
-            </w:r>
-          </w:p>
-          <w:p/>
-        </w:tc>
-      </w:tr>
-      <w:tr>
-        <w:tc>
-          <w:tcPr>
-            <w:tcW w:w="4315" w:type="dxa"/>
-          </w:tcPr>
-          <w:p>
-            <w:r>
-              <w:t>Working Current</w:t>
-            </w:r>
-          </w:p>
-        </w:tc>
-        <w:tc>
-          <w:tcPr>
-            <w:tcW w:w="4315" w:type="dxa"/>
-          </w:tcPr>
-          <w:p>
-            <w:r>
-              <w:t>15mA</w:t>
-            </w:r>
-          </w:p>
-          <w:p/>
-        </w:tc>
-      </w:tr>
-      <w:tr>
-        <w:tc>
-          <w:tcPr>
-            <w:tcW w:w="4315" w:type="dxa"/>
-          </w:tcPr>
-          <w:p>
-            <w:r>
               <w:t>Working Frequency</w:t>
             </w:r>
           </w:p>
@@ -4114,6 +4539,28 @@
       <w:spacing w:after="0" w:line="240" w:lineRule="auto"/>
     </w:pPr>
   </w:style>
+  <w:style w:type="character" w:styleId="Strong">
+    <w:name w:val="Strong"/>
+    <w:basedOn w:val="DefaultParagraphFont"/>
+    <w:uiPriority w:val="22"/>
+    <w:qFormat/>
+    <w:rsid w:val="00F453DB"/>
+    <w:rPr>
+      <w:b/>
+      <w:bCs/>
+    </w:rPr>
+  </w:style>
+  <w:style w:type="character" w:styleId="Emphasis">
+    <w:name w:val="Emphasis"/>
+    <w:basedOn w:val="DefaultParagraphFont"/>
+    <w:uiPriority w:val="20"/>
+    <w:qFormat/>
+    <w:rsid w:val="00F453DB"/>
+    <w:rPr>
+      <w:i/>
+      <w:iCs/>
+    </w:rPr>
+  </w:style>
 </w:styles>
 </file>
 

</xml_diff>

<commit_message>
added processed data for IMU
+ able to convert data to pitch , roll and heading in degrees
</commit_message>
<xml_diff>
--- a/Hardware/hardware config.docx
+++ b/Hardware/hardware config.docx
@@ -2243,15 +2243,7 @@
     </w:p>
     <w:p>
       <w:r>
-        <w:t xml:space="preserve">The LPS25H, L3GD20H, and LSM303D have many configurable options, including selectable resolutions for the barometer and dynamically selectable sensitivities for the gyro, accelerometer, and magnetometer. Each sensor also has a choice of output data rates. The three ICs can be accessed through a shared I²C/TWI interface, allowing the sensors to be addressed individually via a single clock line and a single data line. Additionally, the SA0 pin is accessible, allowing users to change the slave addresses and have two </w:t>
-      </w:r>
-      <w:proofErr w:type="spellStart"/>
-      <w:r>
-        <w:t>AltIMUs</w:t>
-      </w:r>
-      <w:proofErr w:type="spellEnd"/>
-      <w:r>
-        <w:t xml:space="preserve"> connected on the same I²C bus (For additional information, see the I²C Communication section below).</w:t>
+        <w:t>The LPS25H, L3GD20H, and LSM303D have many configurable options, including selectable resolutions for the barometer and dynamically selectable sensitivities for the gyro, accelerometer, and magnetometer. Each sensor also has a choice of output data rates. The three ICs can be accessed through a shared I²C/TWI interface, allowing the sensors to be addressed individually via a single clock line and a single data line. Additionally, the SA0 pin is accessible, allowing users to change the slave addresses and have two AltIMUs connected on the same I²C bus (For additional information, see the I²C Communication section below).</w:t>
       </w:r>
     </w:p>
     <w:p>
@@ -2289,21 +2281,10 @@
         <w:t>″</w:t>
       </w:r>
       <w:r>
-        <w:t xml:space="preserve"> </w:t>
-      </w:r>
-      <w:proofErr w:type="spellStart"/>
-      <w:r>
-        <w:t>perfboards</w:t>
-      </w:r>
-      <w:proofErr w:type="spellEnd"/>
-      <w:r>
-        <w:t>.</w:t>
-      </w:r>
-    </w:p>
-    <w:p>
-      <w:bookmarkStart w:id="0" w:name="_GoBack"/>
-      <w:bookmarkEnd w:id="0"/>
-    </w:p>
+        <w:t xml:space="preserve"> perfboards.</w:t>
+      </w:r>
+    </w:p>
+    <w:p/>
     <w:p>
       <w:pPr>
         <w:pStyle w:val="Heading3"/>
@@ -2632,7 +2613,7 @@
             <w:r>
               <w:t> or low-voltage logic power supply, depending on VIN. When VIN is supplied and greater than 3.3 V, VDD is a regulated 3.3 V output that can supply up to approximately 150 mA to external components. Alternatively, when interfacing with a 2.5 V to 3.3 V system, VIN can be left disconnected and power can be supplied directly to VDD. </w:t>
             </w:r>
-            <w:ins w:id="1" w:author="Unknown">
+            <w:ins w:id="0" w:author="Unknown">
               <w:r>
                 <w:rPr>
                   <w:b/>
@@ -2685,15 +2666,7 @@
               <w:spacing w:line="450" w:lineRule="atLeast"/>
             </w:pPr>
             <w:r>
-              <w:t>3.3V-logic-level input to determine I²C slave addresses of the three ICs (see below). It is pulled high by default through 10 </w:t>
-            </w:r>
-            <w:proofErr w:type="spellStart"/>
-            <w:r>
-              <w:t>kΩ</w:t>
-            </w:r>
-            <w:proofErr w:type="spellEnd"/>
-            <w:r>
-              <w:t xml:space="preserve"> resistor. </w:t>
+              <w:t>3.3V-logic-level input to determine I²C slave addresses of the three ICs (see below). It is pulled high by default through 10 kΩ resistor. </w:t>
             </w:r>
             <w:r>
               <w:rPr>
@@ -2768,15 +2741,7 @@
         <w:pStyle w:val="NoSpacing"/>
       </w:pPr>
       <w:r>
-        <w:t>Barometer: 24-bit pressure reading (4096 </w:t>
-      </w:r>
-      <w:proofErr w:type="spellStart"/>
-      <w:r>
-        <w:t>LSb</w:t>
-      </w:r>
-      <w:proofErr w:type="spellEnd"/>
-      <w:r>
-        <w:t>/mbar)</w:t>
+        <w:t>Barometer: 24-bit pressure reading (4096 LSb/mbar)</w:t>
       </w:r>
     </w:p>
     <w:p>
@@ -2821,23 +2786,7 @@
         <w:pStyle w:val="NoSpacing"/>
       </w:pPr>
       <w:r>
-        <w:t xml:space="preserve">Barometer: 260 mbar to 1260 mbar (26 </w:t>
-      </w:r>
-      <w:proofErr w:type="spellStart"/>
-      <w:r>
-        <w:t>kPa</w:t>
-      </w:r>
-      <w:proofErr w:type="spellEnd"/>
-      <w:r>
-        <w:t xml:space="preserve"> to 126 </w:t>
-      </w:r>
-      <w:proofErr w:type="spellStart"/>
-      <w:r>
-        <w:t>kPa</w:t>
-      </w:r>
-      <w:proofErr w:type="spellEnd"/>
-      <w:r>
-        <w:t>)</w:t>
+        <w:t>Barometer: 260 mbar to 1260 mbar (26 kPa to 126 kPa)</w:t>
       </w:r>
     </w:p>
     <w:p>
@@ -2850,15 +2799,7 @@
         <w:pStyle w:val="NoSpacing"/>
       </w:pPr>
       <w:r>
-        <w:t xml:space="preserve">Arduino mega </w:t>
-      </w:r>
-      <w:proofErr w:type="gramStart"/>
-      <w:r>
-        <w:t>Pin20(</w:t>
-      </w:r>
-      <w:proofErr w:type="gramEnd"/>
-      <w:r>
-        <w:t>SDA), Pin21(SCL)</w:t>
+        <w:t>Arduino mega Pin20(SDA), Pin21(SCL)</w:t>
       </w:r>
     </w:p>
     <w:p>
@@ -3483,15 +3424,7 @@
     </w:p>
     <w:p>
       <w:r>
-        <w:t xml:space="preserve">Using </w:t>
-      </w:r>
-      <w:proofErr w:type="spellStart"/>
-      <w:r>
-        <w:t>NewPing</w:t>
-      </w:r>
-      <w:proofErr w:type="spellEnd"/>
-      <w:r>
-        <w:t xml:space="preserve"> Library for Arduino (Ultrasonic sensors) from: </w:t>
+        <w:t xml:space="preserve">Using NewPing Library for Arduino (Ultrasonic sensors) from: </w:t>
       </w:r>
       <w:hyperlink r:id="rId12" w:history="1">
         <w:r>
@@ -3807,6 +3740,351 @@
       <w:r>
         <w:t>ly voltage VCC 4.5 to 5.5 V</w:t>
       </w:r>
+    </w:p>
+    <w:p>
+      <w:r>
+        <w:t xml:space="preserve">Consumption </w:t>
+      </w:r>
+      <w:r>
+        <w:t>current:</w:t>
+      </w:r>
+      <w:r>
+        <w:t xml:space="preserve"> Typ. 33 mA</w:t>
+      </w:r>
+    </w:p>
+    <w:p/>
+    <w:p/>
+    <w:p>
+      <w:pPr>
+        <w:pStyle w:val="NoSpacing"/>
+        <w:rPr>
+          <w:lang w:val="en-SG"/>
+        </w:rPr>
+      </w:pPr>
+      <w:r>
+        <w:t xml:space="preserve">Motor </w:t>
+      </w:r>
+      <w:r>
+        <w:t>Shaftless Vibration Motor 8x3.4mm</w:t>
+      </w:r>
+    </w:p>
+    <w:tbl>
+      <w:tblPr>
+        <w:tblW w:w="0" w:type="auto"/>
+        <w:tblCellSpacing w:w="15" w:type="dxa"/>
+        <w:shd w:val="clear" w:color="auto" w:fill="FFFFFF"/>
+        <w:tblCellMar>
+          <w:top w:w="15" w:type="dxa"/>
+          <w:left w:w="15" w:type="dxa"/>
+          <w:bottom w:w="15" w:type="dxa"/>
+          <w:right w:w="15" w:type="dxa"/>
+        </w:tblCellMar>
+        <w:tblLook w:val="04A0" w:firstRow="1" w:lastRow="0" w:firstColumn="1" w:lastColumn="0" w:noHBand="0" w:noVBand="1"/>
+      </w:tblPr>
+      <w:tblGrid>
+        <w:gridCol w:w="2269"/>
+        <w:gridCol w:w="1162"/>
+      </w:tblGrid>
+      <w:tr>
+        <w:trPr>
+          <w:tblCellSpacing w:w="15" w:type="dxa"/>
+        </w:trPr>
+        <w:tc>
+          <w:tcPr>
+            <w:tcW w:w="0" w:type="auto"/>
+            <w:shd w:val="clear" w:color="auto" w:fill="FFFFFF"/>
+            <w:tcMar>
+              <w:top w:w="75" w:type="dxa"/>
+              <w:left w:w="75" w:type="dxa"/>
+              <w:bottom w:w="75" w:type="dxa"/>
+              <w:right w:w="75" w:type="dxa"/>
+            </w:tcMar>
+            <w:vAlign w:val="center"/>
+            <w:hideMark/>
+          </w:tcPr>
+          <w:p>
+            <w:pPr>
+              <w:pStyle w:val="NoSpacing"/>
+            </w:pPr>
+            <w:r>
+              <w:t>Free-run speed @ 3V:</w:t>
+            </w:r>
+          </w:p>
+        </w:tc>
+        <w:tc>
+          <w:tcPr>
+            <w:tcW w:w="0" w:type="auto"/>
+            <w:shd w:val="clear" w:color="auto" w:fill="FFFFFF"/>
+            <w:vAlign w:val="center"/>
+            <w:hideMark/>
+          </w:tcPr>
+          <w:p>
+            <w:pPr>
+              <w:pStyle w:val="NoSpacing"/>
+            </w:pPr>
+            <w:r>
+              <w:t>14500 rpm</w:t>
+            </w:r>
+            <w:hyperlink r:id="rId15" w:anchor="note1" w:history="1">
+              <w:r>
+                <w:t>1</w:t>
+              </w:r>
+            </w:hyperlink>
+          </w:p>
+        </w:tc>
+      </w:tr>
+      <w:tr>
+        <w:trPr>
+          <w:tblCellSpacing w:w="15" w:type="dxa"/>
+        </w:trPr>
+        <w:tc>
+          <w:tcPr>
+            <w:tcW w:w="0" w:type="auto"/>
+            <w:shd w:val="clear" w:color="auto" w:fill="FFFFFF"/>
+            <w:tcMar>
+              <w:top w:w="75" w:type="dxa"/>
+              <w:left w:w="75" w:type="dxa"/>
+              <w:bottom w:w="75" w:type="dxa"/>
+              <w:right w:w="75" w:type="dxa"/>
+            </w:tcMar>
+            <w:vAlign w:val="center"/>
+            <w:hideMark/>
+          </w:tcPr>
+          <w:p>
+            <w:pPr>
+              <w:pStyle w:val="NoSpacing"/>
+            </w:pPr>
+            <w:r>
+              <w:t>Free-run current @ 3V:</w:t>
+            </w:r>
+          </w:p>
+        </w:tc>
+        <w:tc>
+          <w:tcPr>
+            <w:tcW w:w="0" w:type="auto"/>
+            <w:shd w:val="clear" w:color="auto" w:fill="FFFFFF"/>
+            <w:vAlign w:val="center"/>
+            <w:hideMark/>
+          </w:tcPr>
+          <w:p>
+            <w:pPr>
+              <w:pStyle w:val="NoSpacing"/>
+            </w:pPr>
+            <w:r>
+              <w:t>60 mA</w:t>
+            </w:r>
+            <w:hyperlink r:id="rId16" w:anchor="note2" w:history="1">
+              <w:r>
+                <w:t>2</w:t>
+              </w:r>
+            </w:hyperlink>
+          </w:p>
+        </w:tc>
+      </w:tr>
+      <w:tr>
+        <w:trPr>
+          <w:tblCellSpacing w:w="15" w:type="dxa"/>
+        </w:trPr>
+        <w:tc>
+          <w:tcPr>
+            <w:tcW w:w="0" w:type="auto"/>
+            <w:shd w:val="clear" w:color="auto" w:fill="FFFFFF"/>
+            <w:tcMar>
+              <w:top w:w="75" w:type="dxa"/>
+              <w:left w:w="75" w:type="dxa"/>
+              <w:bottom w:w="75" w:type="dxa"/>
+              <w:right w:w="75" w:type="dxa"/>
+            </w:tcMar>
+            <w:vAlign w:val="center"/>
+            <w:hideMark/>
+          </w:tcPr>
+          <w:p>
+            <w:pPr>
+              <w:pStyle w:val="NoSpacing"/>
+            </w:pPr>
+            <w:r>
+              <w:t>Voltage:</w:t>
+            </w:r>
+          </w:p>
+        </w:tc>
+        <w:tc>
+          <w:tcPr>
+            <w:tcW w:w="0" w:type="auto"/>
+            <w:shd w:val="clear" w:color="auto" w:fill="FFFFFF"/>
+            <w:vAlign w:val="center"/>
+            <w:hideMark/>
+          </w:tcPr>
+          <w:p>
+            <w:pPr>
+              <w:pStyle w:val="NoSpacing"/>
+            </w:pPr>
+            <w:r>
+              <w:t>3 V</w:t>
+            </w:r>
+            <w:hyperlink r:id="rId17" w:anchor="note3" w:history="1">
+              <w:r>
+                <w:t>3</w:t>
+              </w:r>
+            </w:hyperlink>
+          </w:p>
+        </w:tc>
+      </w:tr>
+      <w:tr>
+        <w:trPr>
+          <w:tblCellSpacing w:w="15" w:type="dxa"/>
+        </w:trPr>
+        <w:tc>
+          <w:tcPr>
+            <w:tcW w:w="0" w:type="auto"/>
+            <w:shd w:val="clear" w:color="auto" w:fill="FFFFFF"/>
+            <w:tcMar>
+              <w:top w:w="75" w:type="dxa"/>
+              <w:left w:w="75" w:type="dxa"/>
+              <w:bottom w:w="75" w:type="dxa"/>
+              <w:right w:w="75" w:type="dxa"/>
+            </w:tcMar>
+            <w:vAlign w:val="center"/>
+            <w:hideMark/>
+          </w:tcPr>
+          <w:p>
+            <w:pPr>
+              <w:pStyle w:val="NoSpacing"/>
+            </w:pPr>
+            <w:r>
+              <w:t>Vibration amplitude:</w:t>
+            </w:r>
+          </w:p>
+        </w:tc>
+        <w:tc>
+          <w:tcPr>
+            <w:tcW w:w="0" w:type="auto"/>
+            <w:shd w:val="clear" w:color="auto" w:fill="FFFFFF"/>
+            <w:vAlign w:val="center"/>
+            <w:hideMark/>
+          </w:tcPr>
+          <w:p>
+            <w:pPr>
+              <w:pStyle w:val="NoSpacing"/>
+            </w:pPr>
+            <w:r>
+              <w:t>0.75 g</w:t>
+            </w:r>
+          </w:p>
+        </w:tc>
+      </w:tr>
+    </w:tbl>
+    <w:p>
+      <w:pPr>
+        <w:pStyle w:val="NoSpacing"/>
+      </w:pPr>
+      <w:r>
+        <w:t>Notes:</w:t>
+      </w:r>
+    </w:p>
+    <w:p>
+      <w:pPr>
+        <w:pStyle w:val="NoSpacing"/>
+      </w:pPr>
+      <w:bookmarkStart w:id="1" w:name="note1"/>
+      <w:bookmarkEnd w:id="1"/>
+      <w:r>
+        <w:t>1</w:t>
+      </w:r>
+    </w:p>
+    <w:p>
+      <w:pPr>
+        <w:pStyle w:val="NoSpacing"/>
+      </w:pPr>
+      <w:r>
+        <w:lastRenderedPageBreak/>
+        <w:t>12000 RPM minimum at 3 V.</w:t>
+      </w:r>
+    </w:p>
+    <w:p>
+      <w:pPr>
+        <w:pStyle w:val="NoSpacing"/>
+      </w:pPr>
+      <w:bookmarkStart w:id="2" w:name="note2"/>
+      <w:bookmarkEnd w:id="2"/>
+      <w:r>
+        <w:t>2</w:t>
+      </w:r>
+    </w:p>
+    <w:p>
+      <w:pPr>
+        <w:pStyle w:val="NoSpacing"/>
+      </w:pPr>
+      <w:r>
+        <w:t>80 mA maximum at 3 V.</w:t>
+      </w:r>
+    </w:p>
+    <w:p>
+      <w:pPr>
+        <w:pStyle w:val="NoSpacing"/>
+      </w:pPr>
+      <w:bookmarkStart w:id="3" w:name="note3"/>
+      <w:bookmarkEnd w:id="3"/>
+      <w:r>
+        <w:t>3</w:t>
+      </w:r>
+    </w:p>
+    <w:p>
+      <w:pPr>
+        <w:pStyle w:val="NoSpacing"/>
+      </w:pPr>
+      <w:r>
+        <w:t>Recommended operating range is 2.5 to 3.5 V.</w:t>
+      </w:r>
+    </w:p>
+    <w:p>
+      <w:pPr>
+        <w:pStyle w:val="NoSpacing"/>
+      </w:pPr>
+      <w:r>
+        <w:t> </w:t>
+      </w:r>
+    </w:p>
+    <w:p>
+      <w:pPr>
+        <w:pStyle w:val="NoSpacing"/>
+      </w:pPr>
+      <w:r>
+        <w:t>Power consumption</w:t>
+      </w:r>
+    </w:p>
+    <w:p>
+      <w:pPr>
+        <w:pStyle w:val="NoSpacing"/>
+      </w:pPr>
+      <w:r>
+        <w:t>-sonar : 15mA x 4 x5V</w:t>
+      </w:r>
+    </w:p>
+    <w:p>
+      <w:pPr>
+        <w:pStyle w:val="NoSpacing"/>
+      </w:pPr>
+      <w:r>
+        <w:t>-infrared: 0.33mA x 5V</w:t>
+      </w:r>
+    </w:p>
+    <w:p>
+      <w:pPr>
+        <w:pStyle w:val="NoSpacing"/>
+      </w:pPr>
+      <w:r>
+        <w:t xml:space="preserve">-altimu-10 v4: 6mA x 3.3V </w:t>
+      </w:r>
+    </w:p>
+    <w:p>
+      <w:pPr>
+        <w:pStyle w:val="NoSpacing"/>
+      </w:pPr>
+      <w:r>
+        <w:t>-motor: 80mA x2 x3.3V</w:t>
+      </w:r>
+      <w:bookmarkStart w:id="4" w:name="_GoBack"/>
+      <w:bookmarkEnd w:id="4"/>
     </w:p>
     <w:sectPr>
       <w:pgSz w:w="12240" w:h="15840"/>
@@ -4390,6 +4668,29 @@
       <w:lang w:val="en-SG"/>
     </w:rPr>
   </w:style>
+  <w:style w:type="paragraph" w:styleId="Heading2">
+    <w:name w:val="heading 2"/>
+    <w:basedOn w:val="Normal"/>
+    <w:next w:val="Normal"/>
+    <w:link w:val="Heading2Char"/>
+    <w:uiPriority w:val="9"/>
+    <w:semiHidden/>
+    <w:unhideWhenUsed/>
+    <w:qFormat/>
+    <w:rsid w:val="006F5918"/>
+    <w:pPr>
+      <w:keepNext/>
+      <w:keepLines/>
+      <w:spacing w:before="40" w:after="0"/>
+      <w:outlineLvl w:val="1"/>
+    </w:pPr>
+    <w:rPr>
+      <w:rFonts w:asciiTheme="majorHAnsi" w:eastAsiaTheme="majorEastAsia" w:hAnsiTheme="majorHAnsi" w:cstheme="majorBidi"/>
+      <w:color w:val="365F91" w:themeColor="accent1" w:themeShade="BF"/>
+      <w:sz w:val="26"/>
+      <w:szCs w:val="26"/>
+    </w:rPr>
+  </w:style>
   <w:style w:type="paragraph" w:styleId="Heading3">
     <w:name w:val="heading 3"/>
     <w:basedOn w:val="Normal"/>
@@ -4551,6 +4852,32 @@
     <w:rPr>
       <w:i/>
       <w:iCs/>
+    </w:rPr>
+  </w:style>
+  <w:style w:type="character" w:styleId="FollowedHyperlink">
+    <w:name w:val="FollowedHyperlink"/>
+    <w:basedOn w:val="DefaultParagraphFont"/>
+    <w:uiPriority w:val="99"/>
+    <w:semiHidden/>
+    <w:unhideWhenUsed/>
+    <w:rsid w:val="00E033AF"/>
+    <w:rPr>
+      <w:color w:val="800080" w:themeColor="followedHyperlink"/>
+      <w:u w:val="single"/>
+    </w:rPr>
+  </w:style>
+  <w:style w:type="character" w:customStyle="1" w:styleId="Heading2Char">
+    <w:name w:val="Heading 2 Char"/>
+    <w:basedOn w:val="DefaultParagraphFont"/>
+    <w:link w:val="Heading2"/>
+    <w:uiPriority w:val="9"/>
+    <w:semiHidden/>
+    <w:rsid w:val="006F5918"/>
+    <w:rPr>
+      <w:rFonts w:asciiTheme="majorHAnsi" w:eastAsiaTheme="majorEastAsia" w:hAnsiTheme="majorHAnsi" w:cstheme="majorBidi"/>
+      <w:color w:val="365F91" w:themeColor="accent1" w:themeShade="BF"/>
+      <w:sz w:val="26"/>
+      <w:szCs w:val="26"/>
     </w:rPr>
   </w:style>
 </w:styles>

</xml_diff>

<commit_message>
-calibrated accelerometer. now returns processed data in cm/s2
-modified names for appropriate modules
-done power consumption calculation in hardware config doc
</commit_message>
<xml_diff>
--- a/Hardware/hardware config.docx
+++ b/Hardware/hardware config.docx
@@ -4048,6 +4048,31 @@
       <w:pPr>
         <w:pStyle w:val="NoSpacing"/>
       </w:pPr>
+    </w:p>
+    <w:p>
+      <w:pPr>
+        <w:pStyle w:val="NoSpacing"/>
+      </w:pPr>
+    </w:p>
+    <w:p>
+      <w:pPr>
+        <w:pStyle w:val="NoSpacing"/>
+      </w:pPr>
+    </w:p>
+    <w:p>
+      <w:pPr>
+        <w:pStyle w:val="NoSpacing"/>
+      </w:pPr>
+    </w:p>
+    <w:p>
+      <w:pPr>
+        <w:pStyle w:val="NoSpacing"/>
+      </w:pPr>
+    </w:p>
+    <w:p>
+      <w:pPr>
+        <w:pStyle w:val="NoSpacing"/>
+      </w:pPr>
       <w:r>
         <w:t>Power consumption</w:t>
       </w:r>
@@ -4057,31 +4082,243 @@
         <w:pStyle w:val="NoSpacing"/>
       </w:pPr>
       <w:r>
-        <w:t>-sonar : 15mA x 4 x5V</w:t>
-      </w:r>
-    </w:p>
-    <w:p>
-      <w:pPr>
-        <w:pStyle w:val="NoSpacing"/>
-      </w:pPr>
-      <w:r>
-        <w:t>-infrared: 0.33mA x 5V</w:t>
-      </w:r>
-    </w:p>
-    <w:p>
-      <w:pPr>
-        <w:pStyle w:val="NoSpacing"/>
-      </w:pPr>
-      <w:r>
-        <w:t xml:space="preserve">-altimu-10 v4: 6mA x 3.3V </w:t>
-      </w:r>
-    </w:p>
-    <w:p>
-      <w:pPr>
-        <w:pStyle w:val="NoSpacing"/>
-      </w:pPr>
-      <w:r>
-        <w:t>-motor: 80mA x2 x3.3V</w:t>
+        <w:t xml:space="preserve">-sonar : 15mA x </w:t>
+      </w:r>
+      <w:r>
+        <w:t>////////////</w:t>
+      </w:r>
+      <w:r>
+        <w:t>4 x5V</w:t>
+      </w:r>
+      <w:r>
+        <w:t xml:space="preserve"> = 0.3A</w:t>
+      </w:r>
+    </w:p>
+    <w:p>
+      <w:pPr>
+        <w:pStyle w:val="NoSpacing"/>
+      </w:pPr>
+      <w:r>
+        <w:t xml:space="preserve">-infrared: 0.33mA x </w:t>
+      </w:r>
+      <w:r>
+        <w:t>/////////////</w:t>
+      </w:r>
+      <w:r>
+        <w:t>5V</w:t>
+      </w:r>
+      <w:r>
+        <w:t xml:space="preserve"> = </w:t>
+      </w:r>
+      <w:r>
+        <w:t>0.00165A</w:t>
+      </w:r>
+    </w:p>
+    <w:p>
+      <w:pPr>
+        <w:pStyle w:val="NoSpacing"/>
+      </w:pPr>
+      <w:r>
+        <w:t>-altimu-10 v4: 6mA x</w:t>
+      </w:r>
+      <w:r>
+        <w:t>//////////////</w:t>
+      </w:r>
+      <w:r>
+        <w:t xml:space="preserve"> 3.3V </w:t>
+      </w:r>
+      <w:r>
+        <w:t xml:space="preserve">= </w:t>
+      </w:r>
+      <w:r>
+        <w:t>0.0198A</w:t>
+      </w:r>
+    </w:p>
+    <w:p>
+      <w:pPr>
+        <w:pStyle w:val="NoSpacing"/>
+      </w:pPr>
+      <w:r>
+        <w:t>-motor: 80mA x2 x</w:t>
+      </w:r>
+      <w:r>
+        <w:t>/////////////////</w:t>
+      </w:r>
+      <w:r>
+        <w:t>3.3V</w:t>
+      </w:r>
+      <w:r>
+        <w:t>=</w:t>
+      </w:r>
+    </w:p>
+    <w:p>
+      <w:pPr>
+        <w:pStyle w:val="NoSpacing"/>
+        <w:rPr>
+          <w:rFonts w:ascii="Arial" w:hAnsi="Arial" w:cs="Arial"/>
+          <w:color w:val="222222"/>
+          <w:shd w:val="clear" w:color="auto" w:fill="F2F1F0"/>
+        </w:rPr>
+      </w:pPr>
+      <w:r>
+        <w:t>-Rpi</w:t>
+      </w:r>
+      <w:r>
+        <w:t xml:space="preserve"> bareboard </w:t>
+      </w:r>
+      <w:r>
+        <w:t xml:space="preserve">: </w:t>
+      </w:r>
+      <w:r>
+        <w:rPr>
+          <w:rFonts w:ascii="Arial" w:hAnsi="Arial" w:cs="Arial"/>
+          <w:color w:val="222222"/>
+          <w:shd w:val="clear" w:color="auto" w:fill="F2F1F0"/>
+        </w:rPr>
+        <w:t>200mA</w:t>
+      </w:r>
+      <w:r>
+        <w:rPr>
+          <w:rFonts w:ascii="Arial" w:hAnsi="Arial" w:cs="Arial"/>
+          <w:color w:val="222222"/>
+          <w:shd w:val="clear" w:color="auto" w:fill="F2F1F0"/>
+        </w:rPr>
+        <w:t xml:space="preserve"> x </w:t>
+      </w:r>
+      <w:r>
+        <w:rPr>
+          <w:rFonts w:ascii="Arial" w:hAnsi="Arial" w:cs="Arial"/>
+          <w:color w:val="222222"/>
+          <w:shd w:val="clear" w:color="auto" w:fill="F2F1F0"/>
+        </w:rPr>
+        <w:t>////////////////</w:t>
+      </w:r>
+      <w:r>
+        <w:rPr>
+          <w:rFonts w:ascii="Arial" w:hAnsi="Arial" w:cs="Arial"/>
+          <w:color w:val="222222"/>
+          <w:shd w:val="clear" w:color="auto" w:fill="F2F1F0"/>
+        </w:rPr>
+        <w:t>3</w:t>
+      </w:r>
+      <w:r>
+        <w:rPr>
+          <w:rFonts w:ascii="Arial" w:hAnsi="Arial" w:cs="Arial"/>
+          <w:color w:val="222222"/>
+          <w:shd w:val="clear" w:color="auto" w:fill="F2F1F0"/>
+        </w:rPr>
+        <w:t>.3</w:t>
+      </w:r>
+      <w:r>
+        <w:rPr>
+          <w:rFonts w:ascii="Arial" w:hAnsi="Arial" w:cs="Arial"/>
+          <w:color w:val="222222"/>
+          <w:shd w:val="clear" w:color="auto" w:fill="F2F1F0"/>
+        </w:rPr>
+        <w:t>V</w:t>
+      </w:r>
+    </w:p>
+    <w:p>
+      <w:pPr>
+        <w:pStyle w:val="NoSpacing"/>
+        <w:rPr>
+          <w:rFonts w:ascii="TyponineSans Regular 18" w:hAnsi="TyponineSans Regular 18"/>
+          <w:color w:val="222222"/>
+          <w:shd w:val="clear" w:color="auto" w:fill="F5F5F5"/>
+        </w:rPr>
+      </w:pPr>
+      <w:r>
+        <w:rPr>
+          <w:rFonts w:ascii="TyponineSans Regular 18" w:hAnsi="TyponineSans Regular 18"/>
+          <w:color w:val="222222"/>
+          <w:shd w:val="clear" w:color="auto" w:fill="F5F5F5"/>
+        </w:rPr>
+        <w:t xml:space="preserve">-Arduino - </w:t>
+      </w:r>
+      <w:r>
+        <w:rPr>
+          <w:rFonts w:ascii="TyponineSans Regular 18" w:hAnsi="TyponineSans Regular 18"/>
+          <w:color w:val="222222"/>
+          <w:shd w:val="clear" w:color="auto" w:fill="F5F5F5"/>
+        </w:rPr>
+        <w:t>200.0 mA</w:t>
+      </w:r>
+      <w:r>
+        <w:rPr>
+          <w:rFonts w:ascii="TyponineSans Regular 18" w:hAnsi="TyponineSans Regular 18"/>
+          <w:color w:val="222222"/>
+          <w:shd w:val="clear" w:color="auto" w:fill="F5F5F5"/>
+        </w:rPr>
+        <w:t xml:space="preserve"> x </w:t>
+      </w:r>
+      <w:r>
+        <w:rPr>
+          <w:rFonts w:ascii="TyponineSans Regular 18" w:hAnsi="TyponineSans Regular 18"/>
+          <w:color w:val="222222"/>
+          <w:shd w:val="clear" w:color="auto" w:fill="F5F5F5"/>
+        </w:rPr>
+        <w:t>///////////////////</w:t>
+      </w:r>
+      <w:r>
+        <w:rPr>
+          <w:rFonts w:ascii="TyponineSans Regular 18" w:hAnsi="TyponineSans Regular 18"/>
+          <w:color w:val="222222"/>
+          <w:shd w:val="clear" w:color="auto" w:fill="F5F5F5"/>
+        </w:rPr>
+        <w:t>5V</w:t>
+      </w:r>
+    </w:p>
+    <w:p>
+      <w:pPr>
+        <w:pStyle w:val="NoSpacing"/>
+      </w:pPr>
+    </w:p>
+    <w:p>
+      <w:pPr>
+        <w:pStyle w:val="NoSpacing"/>
+      </w:pPr>
+      <w:r>
+        <w:t xml:space="preserve">Total: </w:t>
+      </w:r>
+      <w:r>
+        <w:t xml:space="preserve">15m + 0.33m + 6m + 80m + 200m </w:t>
+      </w:r>
+      <w:r>
+        <w:t xml:space="preserve">+ </w:t>
+      </w:r>
+      <w:r>
+        <w:t xml:space="preserve">200m = </w:t>
+      </w:r>
+      <w:r>
+        <w:t>501.33mA</w:t>
+      </w:r>
+    </w:p>
+    <w:p>
+      <w:pPr>
+        <w:pStyle w:val="NoSpacing"/>
+      </w:pPr>
+    </w:p>
+    <w:p>
+      <w:pPr>
+        <w:pStyle w:val="NoSpacing"/>
+      </w:pPr>
+      <w:r>
+        <w:t>AA eneloop</w:t>
+      </w:r>
+      <w:r>
+        <w:t xml:space="preserve"> recharagable: </w:t>
+      </w:r>
+      <w:r>
+        <w:t xml:space="preserve"> 200mAh</w:t>
+      </w:r>
+      <w:r>
+        <w:t xml:space="preserve"> X 6  </w:t>
+      </w:r>
+      <w:r>
+        <w:sym w:font="Wingdings" w:char="F0E8"/>
+      </w:r>
+      <w:r>
+        <w:t xml:space="preserve"> last for 2.4hours</w:t>
       </w:r>
       <w:bookmarkStart w:id="4" w:name="_GoBack"/>
       <w:bookmarkEnd w:id="4"/>

</xml_diff>

<commit_message>
updated new pin numbers for the integrated vest
</commit_message>
<xml_diff>
--- a/Hardware/hardware config.docx
+++ b/Hardware/hardware config.docx
@@ -352,11 +352,67 @@
                 <w:b/>
               </w:rPr>
             </w:pPr>
-            <w:r>
-              <w:rPr>
-                <w:b/>
-              </w:rPr>
-              <w:t>Pin 22</w:t>
+          </w:p>
+        </w:tc>
+        <w:tc>
+          <w:tcPr>
+            <w:tcW w:w="2157" w:type="dxa"/>
+          </w:tcPr>
+          <w:p>
+            <w:pPr>
+              <w:rPr>
+                <w:b/>
+              </w:rPr>
+            </w:pPr>
+          </w:p>
+        </w:tc>
+        <w:tc>
+          <w:tcPr>
+            <w:tcW w:w="2158" w:type="dxa"/>
+          </w:tcPr>
+          <w:p>
+            <w:pPr>
+              <w:rPr>
+                <w:b/>
+              </w:rPr>
+            </w:pPr>
+          </w:p>
+        </w:tc>
+        <w:tc>
+          <w:tcPr>
+            <w:tcW w:w="2158" w:type="dxa"/>
+          </w:tcPr>
+          <w:p>
+            <w:pPr>
+              <w:rPr>
+                <w:b/>
+              </w:rPr>
+            </w:pPr>
+          </w:p>
+        </w:tc>
+      </w:tr>
+      <w:tr>
+        <w:tc>
+          <w:tcPr>
+            <w:tcW w:w="2157" w:type="dxa"/>
+          </w:tcPr>
+          <w:p>
+            <w:pPr>
+              <w:rPr>
+                <w:b/>
+              </w:rPr>
+            </w:pPr>
+            <w:r>
+              <w:rPr>
+                <w:b/>
+              </w:rPr>
+              <w:t xml:space="preserve">Pin </w:t>
+            </w:r>
+            <w:r>
+              <w:rPr>
+                <w:b/>
+              </w:rPr>
+              <w:t>41</w:t>
             </w:r>
           </w:p>
         </w:tc>
@@ -376,6 +432,12 @@
               </w:rPr>
               <w:t>HC-SR04</w:t>
             </w:r>
+            <w:r>
+              <w:rPr>
+                <w:b/>
+              </w:rPr>
+              <w:t xml:space="preserve"> (1)</w:t>
+            </w:r>
           </w:p>
         </w:tc>
         <w:tc>
@@ -436,7 +498,13 @@
               <w:rPr>
                 <w:b/>
               </w:rPr>
-              <w:t>Pin 24</w:t>
+              <w:t xml:space="preserve">Pin </w:t>
+            </w:r>
+            <w:r>
+              <w:rPr>
+                <w:b/>
+              </w:rPr>
+              <w:t>42</w:t>
             </w:r>
           </w:p>
         </w:tc>
@@ -456,6 +524,12 @@
               </w:rPr>
               <w:t>HC-SR04</w:t>
             </w:r>
+            <w:r>
+              <w:rPr>
+                <w:b/>
+              </w:rPr>
+              <w:t xml:space="preserve"> (1)</w:t>
+            </w:r>
           </w:p>
         </w:tc>
         <w:tc>
@@ -516,25 +590,37 @@
               <w:rPr>
                 <w:b/>
               </w:rPr>
-              <w:t>Pin 39</w:t>
-            </w:r>
-          </w:p>
-        </w:tc>
-        <w:tc>
-          <w:tcPr>
-            <w:tcW w:w="2157" w:type="dxa"/>
-          </w:tcPr>
-          <w:p>
-            <w:pPr>
-              <w:rPr>
-                <w:b/>
-              </w:rPr>
-            </w:pPr>
-            <w:r>
-              <w:rPr>
-                <w:b/>
-              </w:rPr>
-              <w:t>HC-SR04(2)</w:t>
+              <w:t>Pin 37</w:t>
+            </w:r>
+          </w:p>
+        </w:tc>
+        <w:tc>
+          <w:tcPr>
+            <w:tcW w:w="2157" w:type="dxa"/>
+          </w:tcPr>
+          <w:p>
+            <w:pPr>
+              <w:rPr>
+                <w:b/>
+              </w:rPr>
+            </w:pPr>
+            <w:r>
+              <w:rPr>
+                <w:b/>
+              </w:rPr>
+              <w:t>HC-SR04</w:t>
+            </w:r>
+            <w:r>
+              <w:rPr>
+                <w:b/>
+              </w:rPr>
+              <w:t xml:space="preserve"> </w:t>
+            </w:r>
+            <w:r>
+              <w:rPr>
+                <w:b/>
+              </w:rPr>
+              <w:t>(2)</w:t>
             </w:r>
           </w:p>
         </w:tc>
@@ -590,25 +676,37 @@
               <w:rPr>
                 <w:b/>
               </w:rPr>
-              <w:t>Pin 38</w:t>
-            </w:r>
-          </w:p>
-        </w:tc>
-        <w:tc>
-          <w:tcPr>
-            <w:tcW w:w="2157" w:type="dxa"/>
-          </w:tcPr>
-          <w:p>
-            <w:pPr>
-              <w:rPr>
-                <w:b/>
-              </w:rPr>
-            </w:pPr>
-            <w:r>
-              <w:rPr>
-                <w:b/>
-              </w:rPr>
-              <w:t>HC-SR04(2)</w:t>
+              <w:t>Pin 36</w:t>
+            </w:r>
+          </w:p>
+        </w:tc>
+        <w:tc>
+          <w:tcPr>
+            <w:tcW w:w="2157" w:type="dxa"/>
+          </w:tcPr>
+          <w:p>
+            <w:pPr>
+              <w:rPr>
+                <w:b/>
+              </w:rPr>
+            </w:pPr>
+            <w:r>
+              <w:rPr>
+                <w:b/>
+              </w:rPr>
+              <w:t>HC-SR04</w:t>
+            </w:r>
+            <w:r>
+              <w:rPr>
+                <w:b/>
+              </w:rPr>
+              <w:t xml:space="preserve"> </w:t>
+            </w:r>
+            <w:r>
+              <w:rPr>
+                <w:b/>
+              </w:rPr>
+              <w:t>(2)</w:t>
             </w:r>
           </w:p>
         </w:tc>
@@ -664,7 +762,437 @@
               <w:rPr>
                 <w:b/>
               </w:rPr>
-              <w:t>Pin 30</w:t>
+              <w:t xml:space="preserve">Pin </w:t>
+            </w:r>
+            <w:r>
+              <w:rPr>
+                <w:b/>
+              </w:rPr>
+              <w:t>40</w:t>
+            </w:r>
+          </w:p>
+        </w:tc>
+        <w:tc>
+          <w:tcPr>
+            <w:tcW w:w="2157" w:type="dxa"/>
+          </w:tcPr>
+          <w:p>
+            <w:pPr>
+              <w:rPr>
+                <w:b/>
+              </w:rPr>
+            </w:pPr>
+            <w:r>
+              <w:rPr>
+                <w:b/>
+              </w:rPr>
+              <w:t>HC-SR04</w:t>
+            </w:r>
+            <w:r>
+              <w:rPr>
+                <w:b/>
+              </w:rPr>
+              <w:t xml:space="preserve"> (3</w:t>
+            </w:r>
+            <w:r>
+              <w:rPr>
+                <w:b/>
+              </w:rPr>
+              <w:t>)</w:t>
+            </w:r>
+          </w:p>
+        </w:tc>
+        <w:tc>
+          <w:tcPr>
+            <w:tcW w:w="2158" w:type="dxa"/>
+          </w:tcPr>
+          <w:p>
+            <w:pPr>
+              <w:rPr>
+                <w:b/>
+              </w:rPr>
+            </w:pPr>
+            <w:r>
+              <w:rPr>
+                <w:b/>
+              </w:rPr>
+              <w:t>GPIO</w:t>
+            </w:r>
+          </w:p>
+        </w:tc>
+        <w:tc>
+          <w:tcPr>
+            <w:tcW w:w="2158" w:type="dxa"/>
+          </w:tcPr>
+          <w:p>
+            <w:pPr>
+              <w:rPr>
+                <w:b/>
+              </w:rPr>
+            </w:pPr>
+            <w:r>
+              <w:rPr>
+                <w:b/>
+              </w:rPr>
+              <w:t>Trigger</w:t>
+            </w:r>
+            <w:r>
+              <w:rPr>
+                <w:b/>
+              </w:rPr>
+              <w:t xml:space="preserve"> pin</w:t>
+            </w:r>
+          </w:p>
+        </w:tc>
+      </w:tr>
+      <w:tr>
+        <w:tc>
+          <w:tcPr>
+            <w:tcW w:w="2157" w:type="dxa"/>
+          </w:tcPr>
+          <w:p>
+            <w:pPr>
+              <w:rPr>
+                <w:b/>
+              </w:rPr>
+            </w:pPr>
+            <w:r>
+              <w:rPr>
+                <w:b/>
+              </w:rPr>
+              <w:t xml:space="preserve">Pin </w:t>
+            </w:r>
+            <w:r>
+              <w:rPr>
+                <w:b/>
+              </w:rPr>
+              <w:t>39</w:t>
+            </w:r>
+          </w:p>
+        </w:tc>
+        <w:tc>
+          <w:tcPr>
+            <w:tcW w:w="2157" w:type="dxa"/>
+          </w:tcPr>
+          <w:p>
+            <w:pPr>
+              <w:rPr>
+                <w:b/>
+              </w:rPr>
+            </w:pPr>
+            <w:r>
+              <w:rPr>
+                <w:b/>
+              </w:rPr>
+              <w:t>HC-SR04</w:t>
+            </w:r>
+            <w:r>
+              <w:rPr>
+                <w:b/>
+              </w:rPr>
+              <w:t xml:space="preserve"> (3</w:t>
+            </w:r>
+            <w:r>
+              <w:rPr>
+                <w:b/>
+              </w:rPr>
+              <w:t>)</w:t>
+            </w:r>
+          </w:p>
+        </w:tc>
+        <w:tc>
+          <w:tcPr>
+            <w:tcW w:w="2158" w:type="dxa"/>
+          </w:tcPr>
+          <w:p>
+            <w:pPr>
+              <w:rPr>
+                <w:b/>
+              </w:rPr>
+            </w:pPr>
+            <w:r>
+              <w:rPr>
+                <w:b/>
+              </w:rPr>
+              <w:t>GPIO</w:t>
+            </w:r>
+          </w:p>
+        </w:tc>
+        <w:tc>
+          <w:tcPr>
+            <w:tcW w:w="2158" w:type="dxa"/>
+          </w:tcPr>
+          <w:p>
+            <w:pPr>
+              <w:rPr>
+                <w:b/>
+              </w:rPr>
+            </w:pPr>
+            <w:r>
+              <w:rPr>
+                <w:b/>
+              </w:rPr>
+              <w:t>Echo</w:t>
+            </w:r>
+            <w:r>
+              <w:rPr>
+                <w:b/>
+              </w:rPr>
+              <w:t xml:space="preserve"> pin</w:t>
+            </w:r>
+          </w:p>
+        </w:tc>
+      </w:tr>
+      <w:tr>
+        <w:tc>
+          <w:tcPr>
+            <w:tcW w:w="2157" w:type="dxa"/>
+          </w:tcPr>
+          <w:p>
+            <w:pPr>
+              <w:rPr>
+                <w:b/>
+              </w:rPr>
+            </w:pPr>
+            <w:r>
+              <w:rPr>
+                <w:b/>
+              </w:rPr>
+              <w:t xml:space="preserve">Pin </w:t>
+            </w:r>
+            <w:r>
+              <w:rPr>
+                <w:b/>
+              </w:rPr>
+              <w:t>43</w:t>
+            </w:r>
+          </w:p>
+        </w:tc>
+        <w:tc>
+          <w:tcPr>
+            <w:tcW w:w="2157" w:type="dxa"/>
+          </w:tcPr>
+          <w:p>
+            <w:pPr>
+              <w:rPr>
+                <w:b/>
+              </w:rPr>
+            </w:pPr>
+            <w:r>
+              <w:rPr>
+                <w:b/>
+              </w:rPr>
+              <w:t xml:space="preserve">HC-SR04 </w:t>
+            </w:r>
+            <w:r>
+              <w:rPr>
+                <w:b/>
+              </w:rPr>
+              <w:t>(4</w:t>
+            </w:r>
+            <w:r>
+              <w:rPr>
+                <w:b/>
+              </w:rPr>
+              <w:t>)</w:t>
+            </w:r>
+          </w:p>
+        </w:tc>
+        <w:tc>
+          <w:tcPr>
+            <w:tcW w:w="2158" w:type="dxa"/>
+          </w:tcPr>
+          <w:p>
+            <w:pPr>
+              <w:rPr>
+                <w:b/>
+              </w:rPr>
+            </w:pPr>
+            <w:r>
+              <w:rPr>
+                <w:b/>
+              </w:rPr>
+              <w:t>GPIO</w:t>
+            </w:r>
+          </w:p>
+        </w:tc>
+        <w:tc>
+          <w:tcPr>
+            <w:tcW w:w="2158" w:type="dxa"/>
+          </w:tcPr>
+          <w:p>
+            <w:pPr>
+              <w:rPr>
+                <w:b/>
+              </w:rPr>
+            </w:pPr>
+            <w:r>
+              <w:rPr>
+                <w:b/>
+              </w:rPr>
+              <w:t>Trigger pin2</w:t>
+            </w:r>
+          </w:p>
+        </w:tc>
+      </w:tr>
+      <w:tr>
+        <w:tc>
+          <w:tcPr>
+            <w:tcW w:w="2157" w:type="dxa"/>
+          </w:tcPr>
+          <w:p>
+            <w:pPr>
+              <w:rPr>
+                <w:b/>
+              </w:rPr>
+            </w:pPr>
+            <w:r>
+              <w:rPr>
+                <w:b/>
+              </w:rPr>
+              <w:t xml:space="preserve">Pin </w:t>
+            </w:r>
+            <w:r>
+              <w:rPr>
+                <w:b/>
+              </w:rPr>
+              <w:t>44</w:t>
+            </w:r>
+          </w:p>
+        </w:tc>
+        <w:tc>
+          <w:tcPr>
+            <w:tcW w:w="2157" w:type="dxa"/>
+          </w:tcPr>
+          <w:p>
+            <w:pPr>
+              <w:rPr>
+                <w:b/>
+              </w:rPr>
+            </w:pPr>
+            <w:r>
+              <w:rPr>
+                <w:b/>
+              </w:rPr>
+              <w:t xml:space="preserve">HC-SR04 </w:t>
+            </w:r>
+            <w:r>
+              <w:rPr>
+                <w:b/>
+              </w:rPr>
+              <w:t>(4</w:t>
+            </w:r>
+            <w:r>
+              <w:rPr>
+                <w:b/>
+              </w:rPr>
+              <w:t>)</w:t>
+            </w:r>
+          </w:p>
+        </w:tc>
+        <w:tc>
+          <w:tcPr>
+            <w:tcW w:w="2158" w:type="dxa"/>
+          </w:tcPr>
+          <w:p>
+            <w:pPr>
+              <w:rPr>
+                <w:b/>
+              </w:rPr>
+            </w:pPr>
+            <w:r>
+              <w:rPr>
+                <w:b/>
+              </w:rPr>
+              <w:t>GPIO</w:t>
+            </w:r>
+          </w:p>
+        </w:tc>
+        <w:tc>
+          <w:tcPr>
+            <w:tcW w:w="2158" w:type="dxa"/>
+          </w:tcPr>
+          <w:p>
+            <w:pPr>
+              <w:rPr>
+                <w:b/>
+              </w:rPr>
+            </w:pPr>
+            <w:r>
+              <w:rPr>
+                <w:b/>
+              </w:rPr>
+              <w:t>Echo pin2</w:t>
+            </w:r>
+          </w:p>
+        </w:tc>
+      </w:tr>
+      <w:tr>
+        <w:tc>
+          <w:tcPr>
+            <w:tcW w:w="2157" w:type="dxa"/>
+          </w:tcPr>
+          <w:p>
+            <w:pPr>
+              <w:rPr>
+                <w:b/>
+              </w:rPr>
+            </w:pPr>
+          </w:p>
+        </w:tc>
+        <w:tc>
+          <w:tcPr>
+            <w:tcW w:w="2157" w:type="dxa"/>
+          </w:tcPr>
+          <w:p>
+            <w:pPr>
+              <w:rPr>
+                <w:b/>
+              </w:rPr>
+            </w:pPr>
+          </w:p>
+        </w:tc>
+        <w:tc>
+          <w:tcPr>
+            <w:tcW w:w="2158" w:type="dxa"/>
+          </w:tcPr>
+          <w:p>
+            <w:pPr>
+              <w:rPr>
+                <w:b/>
+              </w:rPr>
+            </w:pPr>
+          </w:p>
+        </w:tc>
+        <w:tc>
+          <w:tcPr>
+            <w:tcW w:w="2158" w:type="dxa"/>
+          </w:tcPr>
+          <w:p>
+            <w:pPr>
+              <w:rPr>
+                <w:b/>
+              </w:rPr>
+            </w:pPr>
+          </w:p>
+        </w:tc>
+      </w:tr>
+      <w:tr>
+        <w:tc>
+          <w:tcPr>
+            <w:tcW w:w="2157" w:type="dxa"/>
+          </w:tcPr>
+          <w:p>
+            <w:pPr>
+              <w:rPr>
+                <w:b/>
+              </w:rPr>
+            </w:pPr>
+            <w:r>
+              <w:rPr>
+                <w:b/>
+              </w:rPr>
+              <w:t>Pin 48</w:t>
             </w:r>
           </w:p>
         </w:tc>
@@ -738,7 +1266,7 @@
               <w:rPr>
                 <w:b/>
               </w:rPr>
-              <w:t>Pin 31</w:t>
+              <w:t>Pin 47</w:t>
             </w:r>
           </w:p>
         </w:tc>
@@ -812,7 +1340,7 @@
               <w:rPr>
                 <w:b/>
               </w:rPr>
-              <w:t>Pin 32</w:t>
+              <w:t>Pin 46</w:t>
             </w:r>
           </w:p>
         </w:tc>
@@ -886,7 +1414,13 @@
               <w:rPr>
                 <w:b/>
               </w:rPr>
-              <w:t>Pin 33</w:t>
+              <w:t xml:space="preserve">Pin </w:t>
+            </w:r>
+            <w:r>
+              <w:rPr>
+                <w:b/>
+              </w:rPr>
+              <w:t>45</w:t>
             </w:r>
           </w:p>
         </w:tc>
@@ -960,7 +1494,7 @@
               <w:rPr>
                 <w:b/>
               </w:rPr>
-              <w:t>Pin 34</w:t>
+              <w:t>Pin 51</w:t>
             </w:r>
           </w:p>
         </w:tc>
@@ -1034,7 +1568,13 @@
               <w:rPr>
                 <w:b/>
               </w:rPr>
-              <w:t>Pin 35</w:t>
+              <w:t xml:space="preserve">Pin </w:t>
+            </w:r>
+            <w:r>
+              <w:rPr>
+                <w:b/>
+              </w:rPr>
+              <w:t>49</w:t>
             </w:r>
           </w:p>
         </w:tc>
@@ -1108,7 +1648,13 @@
               <w:rPr>
                 <w:b/>
               </w:rPr>
-              <w:t>Pin 36</w:t>
+              <w:t xml:space="preserve">Pin </w:t>
+            </w:r>
+            <w:r>
+              <w:rPr>
+                <w:b/>
+              </w:rPr>
+              <w:t>50</w:t>
             </w:r>
           </w:p>
         </w:tc>
@@ -1178,6 +1724,56 @@
                 <w:b/>
               </w:rPr>
             </w:pPr>
+          </w:p>
+        </w:tc>
+        <w:tc>
+          <w:tcPr>
+            <w:tcW w:w="2157" w:type="dxa"/>
+          </w:tcPr>
+          <w:p>
+            <w:pPr>
+              <w:rPr>
+                <w:b/>
+              </w:rPr>
+            </w:pPr>
+          </w:p>
+        </w:tc>
+        <w:tc>
+          <w:tcPr>
+            <w:tcW w:w="2158" w:type="dxa"/>
+          </w:tcPr>
+          <w:p>
+            <w:pPr>
+              <w:rPr>
+                <w:b/>
+              </w:rPr>
+            </w:pPr>
+          </w:p>
+        </w:tc>
+        <w:tc>
+          <w:tcPr>
+            <w:tcW w:w="2158" w:type="dxa"/>
+          </w:tcPr>
+          <w:p>
+            <w:pPr>
+              <w:rPr>
+                <w:b/>
+              </w:rPr>
+            </w:pPr>
+          </w:p>
+        </w:tc>
+      </w:tr>
+      <w:tr>
+        <w:tc>
+          <w:tcPr>
+            <w:tcW w:w="2157" w:type="dxa"/>
+          </w:tcPr>
+          <w:p>
+            <w:pPr>
+              <w:rPr>
+                <w:b/>
+              </w:rPr>
+            </w:pPr>
             <w:r>
               <w:rPr>
                 <w:b/>
@@ -1356,6 +1952,8 @@
               </w:rPr>
               <w:t>motor</w:t>
             </w:r>
+            <w:bookmarkStart w:id="0" w:name="_GoBack"/>
+            <w:bookmarkEnd w:id="0"/>
           </w:p>
         </w:tc>
       </w:tr>
@@ -2012,6 +2610,7 @@
               <w:spacing w:after="0" w:line="240" w:lineRule="auto"/>
             </w:pPr>
             <w:r>
+              <w:lastRenderedPageBreak/>
               <w:t>Flash Memory</w:t>
             </w:r>
           </w:p>
@@ -2306,7 +2905,6 @@
               <w:spacing w:after="0" w:line="240" w:lineRule="auto"/>
             </w:pPr>
             <w:r>
-              <w:lastRenderedPageBreak/>
               <w:t>Weight</w:t>
             </w:r>
           </w:p>
@@ -2403,7 +3001,15 @@
     </w:p>
     <w:p>
       <w:r>
-        <w:t>The LPS25H, L3GD20H, and LSM303D have many configurable options, including selectable resolutions for the barometer and dynamically selectable sensitivities for the gyro, accelerometer, and magnetometer. Each sensor also has a choice of output data rates. The three ICs can be accessed through a shared I²C/TWI interface, allowing the sensors to be addressed individually via a single clock line and a single data line. Additionally, the SA0 pin is accessible, allowing users to change the slave addresses and have two AltIMUs connected on the same I²C bus (For additional information, see the I²C Communication section below).</w:t>
+        <w:t xml:space="preserve">The LPS25H, L3GD20H, and LSM303D have many configurable options, including selectable resolutions for the barometer and dynamically selectable sensitivities for the gyro, accelerometer, and magnetometer. Each sensor also has a choice of output data rates. The three ICs can be accessed through a shared I²C/TWI interface, allowing the sensors to be addressed individually via a single clock line and a single data line. Additionally, the SA0 pin is accessible, allowing users to change the slave addresses and have two </w:t>
+      </w:r>
+      <w:proofErr w:type="spellStart"/>
+      <w:r>
+        <w:t>AltIMUs</w:t>
+      </w:r>
+      <w:proofErr w:type="spellEnd"/>
+      <w:r>
+        <w:t xml:space="preserve"> connected on the same I²C bus (For additional information, see the I²C Communication section below).</w:t>
       </w:r>
     </w:p>
     <w:p>
@@ -2441,7 +3047,15 @@
         <w:t>″</w:t>
       </w:r>
       <w:r>
-        <w:t xml:space="preserve"> perfboards.</w:t>
+        <w:t xml:space="preserve"> </w:t>
+      </w:r>
+      <w:proofErr w:type="spellStart"/>
+      <w:r>
+        <w:t>perfboards</w:t>
+      </w:r>
+      <w:proofErr w:type="spellEnd"/>
+      <w:r>
+        <w:t>.</w:t>
       </w:r>
     </w:p>
     <w:p/>
@@ -2554,6 +3168,7 @@
               <w:spacing w:line="450" w:lineRule="atLeast"/>
             </w:pPr>
             <w:r>
+              <w:lastRenderedPageBreak/>
               <w:t>SCL</w:t>
             </w:r>
           </w:p>
@@ -2646,7 +3261,6 @@
               <w:spacing w:line="450" w:lineRule="atLeast"/>
             </w:pPr>
             <w:r>
-              <w:lastRenderedPageBreak/>
               <w:t>GND</w:t>
             </w:r>
           </w:p>
@@ -2773,7 +3387,7 @@
             <w:r>
               <w:t> or low-voltage logic power supply, depending on VIN. When VIN is supplied and greater than 3.3 V, VDD is a regulated 3.3 V output that can supply up to approximately 150 mA to external components. Alternatively, when interfacing with a 2.5 V to 3.3 V system, VIN can be left disconnected and power can be supplied directly to VDD. </w:t>
             </w:r>
-            <w:ins w:id="0" w:author="Unknown">
+            <w:ins w:id="1" w:author="Unknown">
               <w:r>
                 <w:rPr>
                   <w:b/>
@@ -2826,7 +3440,15 @@
               <w:spacing w:line="450" w:lineRule="atLeast"/>
             </w:pPr>
             <w:r>
-              <w:t>3.3V-logic-level input to determine I²C slave addresses of the three ICs (see below). It is pulled high by default through 10 kΩ resistor. </w:t>
+              <w:t>3.3V-logic-level input to determine I²C slave addresses of the three ICs (see below). It is pulled high by default through 10 </w:t>
+            </w:r>
+            <w:proofErr w:type="spellStart"/>
+            <w:r>
+              <w:t>kΩ</w:t>
+            </w:r>
+            <w:proofErr w:type="spellEnd"/>
+            <w:r>
+              <w:t xml:space="preserve"> resistor. </w:t>
             </w:r>
             <w:r>
               <w:rPr>
@@ -2901,7 +3523,15 @@
         <w:pStyle w:val="NoSpacing"/>
       </w:pPr>
       <w:r>
-        <w:t>Barometer: 24-bit pressure reading (4096 LSb/mbar)</w:t>
+        <w:t>Barometer: 24-bit pressure reading (4096 </w:t>
+      </w:r>
+      <w:proofErr w:type="spellStart"/>
+      <w:r>
+        <w:t>LSb</w:t>
+      </w:r>
+      <w:proofErr w:type="spellEnd"/>
+      <w:r>
+        <w:t>/mbar)</w:t>
       </w:r>
     </w:p>
     <w:p>
@@ -2946,7 +3576,24 @@
         <w:pStyle w:val="NoSpacing"/>
       </w:pPr>
       <w:r>
-        <w:t>Barometer: 260 mbar to 1260 mbar (26 kPa to 126 kPa)</w:t>
+        <w:lastRenderedPageBreak/>
+        <w:t xml:space="preserve">Barometer: 260 mbar to 1260 mbar (26 </w:t>
+      </w:r>
+      <w:proofErr w:type="spellStart"/>
+      <w:r>
+        <w:t>kPa</w:t>
+      </w:r>
+      <w:proofErr w:type="spellEnd"/>
+      <w:r>
+        <w:t xml:space="preserve"> to 126 </w:t>
+      </w:r>
+      <w:proofErr w:type="spellStart"/>
+      <w:r>
+        <w:t>kPa</w:t>
+      </w:r>
+      <w:proofErr w:type="spellEnd"/>
+      <w:r>
+        <w:t>)</w:t>
       </w:r>
     </w:p>
     <w:p>
@@ -2959,7 +3606,15 @@
         <w:pStyle w:val="NoSpacing"/>
       </w:pPr>
       <w:r>
-        <w:t>Arduino mega Pin20(SDA), Pin21(SCL)</w:t>
+        <w:t xml:space="preserve">Arduino mega </w:t>
+      </w:r>
+      <w:proofErr w:type="gramStart"/>
+      <w:r>
+        <w:t>Pin20(</w:t>
+      </w:r>
+      <w:proofErr w:type="gramEnd"/>
+      <w:r>
+        <w:t>SDA), Pin21(SCL)</w:t>
       </w:r>
     </w:p>
     <w:p>
@@ -2985,7 +3640,6 @@
         <w:pStyle w:val="NoSpacing"/>
       </w:pPr>
       <w:r>
-        <w:lastRenderedPageBreak/>
         <w:t>https://github.com/pololu/lsm303-arduino</w:t>
       </w:r>
     </w:p>
@@ -3319,7 +3973,13 @@
           </w:tcPr>
           <w:p>
             <w:r>
-              <w:t>Row0 (pin33)</w:t>
+              <w:t>Row0 (pin</w:t>
+            </w:r>
+            <w:r>
+              <w:t>45</w:t>
+            </w:r>
+            <w:r>
+              <w:t>)</w:t>
             </w:r>
           </w:p>
         </w:tc>
@@ -3361,7 +4021,13 @@
           </w:tcPr>
           <w:p>
             <w:r>
-              <w:t>Row1 (pin32)</w:t>
+              <w:t>Row1 (pin</w:t>
+            </w:r>
+            <w:r>
+              <w:t>46</w:t>
+            </w:r>
+            <w:r>
+              <w:t>)</w:t>
             </w:r>
           </w:p>
         </w:tc>
@@ -3403,7 +4069,13 @@
           </w:tcPr>
           <w:p>
             <w:r>
-              <w:t>Row2 (pin31)</w:t>
+              <w:t>Row2 (pin</w:t>
+            </w:r>
+            <w:r>
+              <w:t>47</w:t>
+            </w:r>
+            <w:r>
+              <w:t>)</w:t>
             </w:r>
           </w:p>
         </w:tc>
@@ -3445,39 +4117,63 @@
           </w:tcPr>
           <w:p>
             <w:r>
-              <w:t>Row3 (pin30)</w:t>
-            </w:r>
-          </w:p>
-        </w:tc>
-      </w:tr>
-      <w:tr>
-        <w:tc>
-          <w:tcPr>
-            <w:tcW w:w="2157" w:type="dxa"/>
-          </w:tcPr>
-          <w:p>
-            <w:r>
-              <w:t>Col0 (pin36)</w:t>
-            </w:r>
-          </w:p>
-        </w:tc>
-        <w:tc>
-          <w:tcPr>
-            <w:tcW w:w="2157" w:type="dxa"/>
-          </w:tcPr>
-          <w:p>
-            <w:r>
-              <w:t>Col1 (pin35)</w:t>
-            </w:r>
-          </w:p>
-        </w:tc>
-        <w:tc>
-          <w:tcPr>
-            <w:tcW w:w="2158" w:type="dxa"/>
-          </w:tcPr>
-          <w:p>
-            <w:r>
-              <w:t>Col2 (pin34)</w:t>
+              <w:t>Row3 (pin</w:t>
+            </w:r>
+            <w:r>
+              <w:t>48</w:t>
+            </w:r>
+            <w:r>
+              <w:t>)</w:t>
+            </w:r>
+          </w:p>
+        </w:tc>
+      </w:tr>
+      <w:tr>
+        <w:tc>
+          <w:tcPr>
+            <w:tcW w:w="2157" w:type="dxa"/>
+          </w:tcPr>
+          <w:p>
+            <w:r>
+              <w:t>Col0 (pin</w:t>
+            </w:r>
+            <w:r>
+              <w:t>50</w:t>
+            </w:r>
+            <w:r>
+              <w:t>)</w:t>
+            </w:r>
+          </w:p>
+        </w:tc>
+        <w:tc>
+          <w:tcPr>
+            <w:tcW w:w="2157" w:type="dxa"/>
+          </w:tcPr>
+          <w:p>
+            <w:r>
+              <w:t>Col1 (pin</w:t>
+            </w:r>
+            <w:r>
+              <w:t>49</w:t>
+            </w:r>
+            <w:r>
+              <w:t>)</w:t>
+            </w:r>
+          </w:p>
+        </w:tc>
+        <w:tc>
+          <w:tcPr>
+            <w:tcW w:w="2158" w:type="dxa"/>
+          </w:tcPr>
+          <w:p>
+            <w:r>
+              <w:t>Col2 (pin</w:t>
+            </w:r>
+            <w:r>
+              <w:t>51</w:t>
+            </w:r>
+            <w:r>
+              <w:t>)</w:t>
             </w:r>
           </w:p>
         </w:tc>
@@ -3496,12 +4192,46 @@
     <w:p/>
     <w:p>
       <w:r>
-        <w:t xml:space="preserve">Connected to Row pin {33, 32, 31, 30};   </w:t>
-      </w:r>
-    </w:p>
-    <w:p>
-      <w:r>
-        <w:t xml:space="preserve">Connected to Column pin {36, 35, 34}; </w:t>
+        <w:t>//row and col are adjustable</w:t>
+      </w:r>
+      <w:r>
+        <w:t xml:space="preserve"> *new </w:t>
+      </w:r>
+    </w:p>
+    <w:p>
+      <w:proofErr w:type="gramStart"/>
+      <w:r>
+        <w:t>byte</w:t>
+      </w:r>
+      <w:proofErr w:type="gramEnd"/>
+      <w:r>
+        <w:t xml:space="preserve"> </w:t>
+      </w:r>
+      <w:proofErr w:type="spellStart"/>
+      <w:r>
+        <w:t>rowPins</w:t>
+      </w:r>
+      <w:proofErr w:type="spellEnd"/>
+      <w:r>
+        <w:t>[ROWS] = {45,46,47,48}; //connect to the row pinouts of the keypad;</w:t>
+      </w:r>
+    </w:p>
+    <w:p>
+      <w:proofErr w:type="gramStart"/>
+      <w:r>
+        <w:t>byte</w:t>
+      </w:r>
+      <w:proofErr w:type="gramEnd"/>
+      <w:r>
+        <w:t xml:space="preserve"> </w:t>
+      </w:r>
+      <w:proofErr w:type="spellStart"/>
+      <w:r>
+        <w:t>colPins</w:t>
+      </w:r>
+      <w:proofErr w:type="spellEnd"/>
+      <w:r>
+        <w:t>[COLS] = {50,49,51}; //connect to the column pinouts of the keypad;</w:t>
       </w:r>
     </w:p>
     <w:p>
@@ -3534,7 +4264,15 @@
     </w:p>
     <w:p>
       <w:r>
-        <w:t xml:space="preserve">Using NewPing Library for Arduino (Ultrasonic sensors) from: </w:t>
+        <w:t xml:space="preserve">Using </w:t>
+      </w:r>
+      <w:proofErr w:type="spellStart"/>
+      <w:r>
+        <w:t>NewPing</w:t>
+      </w:r>
+      <w:proofErr w:type="spellEnd"/>
+      <w:r>
+        <w:t xml:space="preserve"> Library for Arduino (Ultrasonic sensors) from: </w:t>
       </w:r>
       <w:hyperlink r:id="rId12" w:history="1">
         <w:r>
@@ -3581,7 +4319,6 @@
           </w:tcPr>
           <w:p>
             <w:r>
-              <w:lastRenderedPageBreak/>
               <w:t>Working Voltage</w:t>
             </w:r>
           </w:p>
@@ -3853,8 +4590,13 @@
       <w:r>
         <w:t xml:space="preserve">Motor </w:t>
       </w:r>
-      <w:r>
-        <w:t>Shaftless Vibration Motor 8x3.4mm</w:t>
+      <w:proofErr w:type="spellStart"/>
+      <w:r>
+        <w:t>Shaftless</w:t>
+      </w:r>
+      <w:proofErr w:type="spellEnd"/>
+      <w:r>
+        <w:t xml:space="preserve"> Vibration Motor 8x3.4mm</w:t>
       </w:r>
     </w:p>
     <w:tbl>
@@ -4040,7 +4782,6 @@
               <w:pStyle w:val="NoSpacing"/>
             </w:pPr>
             <w:r>
-              <w:lastRenderedPageBreak/>
               <w:t>Vibration amplitude:</w:t>
             </w:r>
           </w:p>
@@ -4075,8 +4816,8 @@
       <w:pPr>
         <w:pStyle w:val="NoSpacing"/>
       </w:pPr>
-      <w:bookmarkStart w:id="1" w:name="note1"/>
-      <w:bookmarkEnd w:id="1"/>
+      <w:bookmarkStart w:id="2" w:name="note1"/>
+      <w:bookmarkEnd w:id="2"/>
       <w:r>
         <w:t>1</w:t>
       </w:r>
@@ -4093,8 +4834,8 @@
       <w:pPr>
         <w:pStyle w:val="NoSpacing"/>
       </w:pPr>
-      <w:bookmarkStart w:id="2" w:name="note2"/>
-      <w:bookmarkEnd w:id="2"/>
+      <w:bookmarkStart w:id="3" w:name="note2"/>
+      <w:bookmarkEnd w:id="3"/>
       <w:r>
         <w:t>2</w:t>
       </w:r>
@@ -4111,8 +4852,8 @@
       <w:pPr>
         <w:pStyle w:val="NoSpacing"/>
       </w:pPr>
-      <w:bookmarkStart w:id="3" w:name="note3"/>
-      <w:bookmarkEnd w:id="3"/>
+      <w:bookmarkStart w:id="4" w:name="note3"/>
+      <w:bookmarkEnd w:id="4"/>
       <w:r>
         <w:t>3</w:t>
       </w:r>
@@ -4171,7 +4912,15 @@
         <w:pStyle w:val="NoSpacing"/>
       </w:pPr>
       <w:r>
-        <w:t>-sonar : 15mA x ////////////4 x5V = 0.3A</w:t>
+        <w:t>-</w:t>
+      </w:r>
+      <w:proofErr w:type="gramStart"/>
+      <w:r>
+        <w:t>sonar :</w:t>
+      </w:r>
+      <w:proofErr w:type="gramEnd"/>
+      <w:r>
+        <w:t xml:space="preserve"> 15mA x ////////////4 x5V = 0.3A</w:t>
       </w:r>
     </w:p>
     <w:p>
@@ -4187,7 +4936,15 @@
         <w:pStyle w:val="NoSpacing"/>
       </w:pPr>
       <w:r>
-        <w:t>-altimu-10 v4: 6mA x////////////// 3.3V = 0.0198A</w:t>
+        <w:t>-</w:t>
+      </w:r>
+      <w:proofErr w:type="gramStart"/>
+      <w:r>
+        <w:t>altimu-</w:t>
+      </w:r>
+      <w:proofErr w:type="gramEnd"/>
+      <w:r>
+        <w:t>10 v4: 6mA x////////////// 3.3V = 0.0198A</w:t>
       </w:r>
     </w:p>
     <w:p>
@@ -4208,7 +4965,28 @@
         </w:rPr>
       </w:pPr>
       <w:r>
-        <w:t xml:space="preserve">-Rpi bareboard : </w:t>
+        <w:t>-</w:t>
+      </w:r>
+      <w:proofErr w:type="spellStart"/>
+      <w:r>
+        <w:t>Rpi</w:t>
+      </w:r>
+      <w:proofErr w:type="spellEnd"/>
+      <w:r>
+        <w:t xml:space="preserve"> </w:t>
+      </w:r>
+      <w:proofErr w:type="spellStart"/>
+      <w:proofErr w:type="gramStart"/>
+      <w:r>
+        <w:t>bareboard</w:t>
+      </w:r>
+      <w:proofErr w:type="spellEnd"/>
+      <w:r>
+        <w:t xml:space="preserve"> :</w:t>
+      </w:r>
+      <w:proofErr w:type="gramEnd"/>
+      <w:r>
+        <w:t xml:space="preserve"> </w:t>
       </w:r>
       <w:r>
         <w:rPr>
@@ -4260,7 +5038,23 @@
         <w:pStyle w:val="NoSpacing"/>
       </w:pPr>
       <w:r>
-        <w:t xml:space="preserve">AA eneloop recharagable:  200mAh X 6  </w:t>
+        <w:t xml:space="preserve">AA </w:t>
+      </w:r>
+      <w:proofErr w:type="spellStart"/>
+      <w:r>
+        <w:t>eneloop</w:t>
+      </w:r>
+      <w:proofErr w:type="spellEnd"/>
+      <w:r>
+        <w:t xml:space="preserve"> </w:t>
+      </w:r>
+      <w:proofErr w:type="spellStart"/>
+      <w:r>
+        <w:t>recharagable</w:t>
+      </w:r>
+      <w:proofErr w:type="spellEnd"/>
+      <w:r>
+        <w:t xml:space="preserve">:  200mAh X 6  </w:t>
       </w:r>
       <w:r>
         <w:sym w:font="Wingdings" w:char="F0E8"/>
@@ -4269,10 +5063,7 @@
         <w:t xml:space="preserve"> last for 2.4hours</w:t>
       </w:r>
     </w:p>
-    <w:p>
-      <w:bookmarkStart w:id="4" w:name="_GoBack"/>
-      <w:bookmarkEnd w:id="4"/>
-    </w:p>
+    <w:p/>
     <w:sectPr>
       <w:pgSz w:w="12240" w:h="15840"/>
       <w:pgMar w:top="1440" w:right="1800" w:bottom="1440" w:left="1800" w:header="720" w:footer="720" w:gutter="0"/>

</xml_diff>